<commit_message>
Updated REL diagram. Updated final docs file.
</commit_message>
<xml_diff>
--- a/docs/DZ02/NeighbourConnect-SpecifikacijaDizajna.docx
+++ b/docs/DZ02/NeighbourConnect-SpecifikacijaDizajna.docx
@@ -447,7 +447,7 @@
           <w:r>
             <w:fldChar w:fldCharType="separate"/>
           </w:r>
-          <w:hyperlink w:anchor="_Toc163934452" w:history="1">
+          <w:hyperlink w:anchor="_Toc163947168" w:history="1">
             <w:r>
               <w:rPr>
                 <w:rStyle w:val="Hyperlink"/>
@@ -491,7 +491,7 @@
                 <w:noProof/>
                 <w:webHidden/>
               </w:rPr>
-              <w:instrText xml:space="preserve"> PAGEREF _Toc163934452 \h </w:instrText>
+              <w:instrText xml:space="preserve"> PAGEREF _Toc163947168 \h </w:instrText>
             </w:r>
             <w:r>
               <w:rPr>
@@ -537,7 +537,7 @@
               <w:lang w:eastAsia="hr-HR"/>
             </w:rPr>
           </w:pPr>
-          <w:hyperlink w:anchor="_Toc163934453" w:history="1">
+          <w:hyperlink w:anchor="_Toc163947169" w:history="1">
             <w:r>
               <w:rPr>
                 <w:rStyle w:val="Hyperlink"/>
@@ -581,7 +581,7 @@
                 <w:noProof/>
                 <w:webHidden/>
               </w:rPr>
-              <w:instrText xml:space="preserve"> PAGEREF _Toc163934453 \h </w:instrText>
+              <w:instrText xml:space="preserve"> PAGEREF _Toc163947169 \h </w:instrText>
             </w:r>
             <w:r>
               <w:rPr>
@@ -627,7 +627,7 @@
               <w:lang w:eastAsia="hr-HR"/>
             </w:rPr>
           </w:pPr>
-          <w:hyperlink w:anchor="_Toc163934454" w:history="1">
+          <w:hyperlink w:anchor="_Toc163947170" w:history="1">
             <w:r>
               <w:rPr>
                 <w:rStyle w:val="Hyperlink"/>
@@ -671,7 +671,7 @@
                 <w:noProof/>
                 <w:webHidden/>
               </w:rPr>
-              <w:instrText xml:space="preserve"> PAGEREF _Toc163934454 \h </w:instrText>
+              <w:instrText xml:space="preserve"> PAGEREF _Toc163947170 \h </w:instrText>
             </w:r>
             <w:r>
               <w:rPr>
@@ -717,7 +717,7 @@
               <w:lang w:eastAsia="hr-HR"/>
             </w:rPr>
           </w:pPr>
-          <w:hyperlink w:anchor="_Toc163934455" w:history="1">
+          <w:hyperlink w:anchor="_Toc163947171" w:history="1">
             <w:r>
               <w:rPr>
                 <w:rStyle w:val="Hyperlink"/>
@@ -761,7 +761,7 @@
                 <w:noProof/>
                 <w:webHidden/>
               </w:rPr>
-              <w:instrText xml:space="preserve"> PAGEREF _Toc163934455 \h </w:instrText>
+              <w:instrText xml:space="preserve"> PAGEREF _Toc163947171 \h </w:instrText>
             </w:r>
             <w:r>
               <w:rPr>
@@ -807,7 +807,7 @@
               <w:lang w:eastAsia="hr-HR"/>
             </w:rPr>
           </w:pPr>
-          <w:hyperlink w:anchor="_Toc163934456" w:history="1">
+          <w:hyperlink w:anchor="_Toc163947172" w:history="1">
             <w:r>
               <w:rPr>
                 <w:rStyle w:val="Hyperlink"/>
@@ -851,7 +851,7 @@
                 <w:noProof/>
                 <w:webHidden/>
               </w:rPr>
-              <w:instrText xml:space="preserve"> PAGEREF _Toc163934456 \h </w:instrText>
+              <w:instrText xml:space="preserve"> PAGEREF _Toc163947172 \h </w:instrText>
             </w:r>
             <w:r>
               <w:rPr>
@@ -897,7 +897,7 @@
               <w:lang w:eastAsia="hr-HR"/>
             </w:rPr>
           </w:pPr>
-          <w:hyperlink w:anchor="_Toc163934457" w:history="1">
+          <w:hyperlink w:anchor="_Toc163947173" w:history="1">
             <w:r>
               <w:rPr>
                 <w:rStyle w:val="Hyperlink"/>
@@ -941,7 +941,7 @@
                 <w:noProof/>
                 <w:webHidden/>
               </w:rPr>
-              <w:instrText xml:space="preserve"> PAGEREF _Toc163934457 \h </w:instrText>
+              <w:instrText xml:space="preserve"> PAGEREF _Toc163947173 \h </w:instrText>
             </w:r>
             <w:r>
               <w:rPr>
@@ -987,7 +987,7 @@
               <w:lang w:eastAsia="hr-HR"/>
             </w:rPr>
           </w:pPr>
-          <w:hyperlink w:anchor="_Toc163934458" w:history="1">
+          <w:hyperlink w:anchor="_Toc163947174" w:history="1">
             <w:r>
               <w:rPr>
                 <w:rStyle w:val="Hyperlink"/>
@@ -1031,7 +1031,7 @@
                 <w:noProof/>
                 <w:webHidden/>
               </w:rPr>
-              <w:instrText xml:space="preserve"> PAGEREF _Toc163934458 \h </w:instrText>
+              <w:instrText xml:space="preserve"> PAGEREF _Toc163947174 \h </w:instrText>
             </w:r>
             <w:r>
               <w:rPr>
@@ -1077,7 +1077,7 @@
               <w:lang w:eastAsia="hr-HR"/>
             </w:rPr>
           </w:pPr>
-          <w:hyperlink w:anchor="_Toc163934459" w:history="1">
+          <w:hyperlink w:anchor="_Toc163947175" w:history="1">
             <w:r>
               <w:rPr>
                 <w:rStyle w:val="Hyperlink"/>
@@ -1121,7 +1121,7 @@
                 <w:noProof/>
                 <w:webHidden/>
               </w:rPr>
-              <w:instrText xml:space="preserve"> PAGEREF _Toc163934459 \h </w:instrText>
+              <w:instrText xml:space="preserve"> PAGEREF _Toc163947175 \h </w:instrText>
             </w:r>
             <w:r>
               <w:rPr>
@@ -1167,7 +1167,7 @@
               <w:lang w:eastAsia="hr-HR"/>
             </w:rPr>
           </w:pPr>
-          <w:hyperlink w:anchor="_Toc163934460" w:history="1">
+          <w:hyperlink w:anchor="_Toc163947176" w:history="1">
             <w:r>
               <w:rPr>
                 <w:rStyle w:val="Hyperlink"/>
@@ -1211,7 +1211,7 @@
                 <w:noProof/>
                 <w:webHidden/>
               </w:rPr>
-              <w:instrText xml:space="preserve"> PAGEREF _Toc163934460 \h </w:instrText>
+              <w:instrText xml:space="preserve"> PAGEREF _Toc163947176 \h </w:instrText>
             </w:r>
             <w:r>
               <w:rPr>
@@ -1231,7 +1231,97 @@
                 <w:noProof/>
                 <w:webHidden/>
               </w:rPr>
+              <w:t>6</w:t>
+            </w:r>
+            <w:r>
+              <w:rPr>
+                <w:noProof/>
+                <w:webHidden/>
+              </w:rPr>
+              <w:fldChar w:fldCharType="end"/>
+            </w:r>
+          </w:hyperlink>
+        </w:p>
+        <w:p>
+          <w:pPr>
+            <w:pStyle w:val="TOC1"/>
+            <w:tabs>
+              <w:tab w:val="left" w:pos="480"/>
+              <w:tab w:val="right" w:leader="dot" w:pos="9062"/>
+            </w:tabs>
+            <w:rPr>
+              <w:rFonts w:eastAsiaTheme="minorEastAsia"/>
+              <w:noProof/>
+              <w:sz w:val="24"/>
+              <w:szCs w:val="24"/>
+              <w:lang w:eastAsia="hr-HR"/>
+            </w:rPr>
+          </w:pPr>
+          <w:hyperlink w:anchor="_Toc163947177" w:history="1">
+            <w:r>
+              <w:rPr>
+                <w:rStyle w:val="Hyperlink"/>
+                <w:noProof/>
+              </w:rPr>
               <w:t>3</w:t>
+            </w:r>
+            <w:r>
+              <w:rPr>
+                <w:rFonts w:eastAsiaTheme="minorEastAsia"/>
+                <w:noProof/>
+                <w:sz w:val="24"/>
+                <w:szCs w:val="24"/>
+                <w:lang w:eastAsia="hr-HR"/>
+              </w:rPr>
+              <w:tab/>
+            </w:r>
+            <w:r>
+              <w:rPr>
+                <w:rStyle w:val="Hyperlink"/>
+                <w:noProof/>
+              </w:rPr>
+              <w:t>Prilozi</w:t>
+            </w:r>
+            <w:r>
+              <w:rPr>
+                <w:noProof/>
+                <w:webHidden/>
+              </w:rPr>
+              <w:tab/>
+            </w:r>
+            <w:r>
+              <w:rPr>
+                <w:noProof/>
+                <w:webHidden/>
+              </w:rPr>
+              <w:fldChar w:fldCharType="begin"/>
+            </w:r>
+            <w:r>
+              <w:rPr>
+                <w:noProof/>
+                <w:webHidden/>
+              </w:rPr>
+              <w:instrText xml:space="preserve"> PAGEREF _Toc163947177 \h </w:instrText>
+            </w:r>
+            <w:r>
+              <w:rPr>
+                <w:noProof/>
+                <w:webHidden/>
+              </w:rPr>
+            </w:r>
+            <w:r>
+              <w:rPr>
+                <w:noProof/>
+                <w:webHidden/>
+              </w:rPr>
+              <w:fldChar w:fldCharType="separate"/>
+            </w:r>
+            <w:r>
+              <w:rPr>
+                <w:noProof/>
+                <w:webHidden/>
+              </w:rPr>
+              <w:t>7</w:t>
             </w:r>
             <w:r>
               <w:rPr>
@@ -1281,7 +1371,7 @@
       <w:pPr>
         <w:pStyle w:val="Heading1"/>
       </w:pPr>
-      <w:bookmarkStart w:id="0" w:name="_Toc163934452"/>
+      <w:bookmarkStart w:id="0" w:name="_Toc163947168"/>
       <w:r>
         <w:lastRenderedPageBreak/>
         <w:t>Oblikovanje podataka</w:t>
@@ -1292,7 +1382,7 @@
       <w:pPr>
         <w:pStyle w:val="Heading2"/>
       </w:pPr>
-      <w:bookmarkStart w:id="1" w:name="_Toc163934453"/>
+      <w:bookmarkStart w:id="1" w:name="_Toc163947169"/>
       <w:r>
         <w:t>Konceptualni model podataka</w:t>
       </w:r>
@@ -1302,17 +1392,169 @@
       <w:pPr>
         <w:pStyle w:val="Heading2"/>
       </w:pPr>
-      <w:bookmarkStart w:id="2" w:name="_Toc163934454"/>
+      <w:bookmarkStart w:id="2" w:name="_Toc163947170"/>
       <w:r>
         <w:t>Model baze podataka</w:t>
       </w:r>
       <w:bookmarkEnd w:id="2"/>
     </w:p>
     <w:p>
+      <w:r>
+        <w:t>Relacijski model podataka</w:t>
+      </w:r>
+      <w:r>
+        <w:t xml:space="preserve"> </w:t>
+      </w:r>
+      <w:r>
+        <w:fldChar w:fldCharType="begin"/>
+      </w:r>
+      <w:r>
+        <w:instrText xml:space="preserve"> REF _Ref163946237 \r \h </w:instrText>
+      </w:r>
+      <w:r>
+        <w:fldChar w:fldCharType="separate"/>
+      </w:r>
+      <w:r>
+        <w:t>[1]</w:t>
+      </w:r>
+      <w:r>
+        <w:fldChar w:fldCharType="end"/>
+      </w:r>
+      <w:r>
+        <w:t xml:space="preserve"> prikazuje model baze podataka koji je nastavo iz konceptualnog ER modelal podataka.</w:t>
+      </w:r>
+    </w:p>
+    <w:p>
+      <w:pPr>
+        <w:keepNext/>
+      </w:pPr>
+      <w:r>
+        <w:drawing>
+          <wp:inline distT="0" distB="0" distL="0" distR="0" wp14:anchorId="666CA4E0" wp14:editId="5074B78E">
+            <wp:extent cx="5760720" cy="3302635"/>
+            <wp:effectExtent l="0" t="0" r="0" b="0"/>
+            <wp:docPr id="1849205345" name="Picture 2" descr="A computer screen shot of a computer&#10;&#10;Description automatically generated"/>
+            <wp:cNvGraphicFramePr>
+              <a:graphicFrameLocks xmlns:a="http://schemas.openxmlformats.org/drawingml/2006/main" noChangeAspect="1"/>
+            </wp:cNvGraphicFramePr>
+            <a:graphic xmlns:a="http://schemas.openxmlformats.org/drawingml/2006/main">
+              <a:graphicData uri="http://schemas.openxmlformats.org/drawingml/2006/picture">
+                <pic:pic xmlns:pic="http://schemas.openxmlformats.org/drawingml/2006/picture">
+                  <pic:nvPicPr>
+                    <pic:cNvPr id="1849205345" name="Picture 2" descr="A computer screen shot of a computer&#10;&#10;Description automatically generated"/>
+                    <pic:cNvPicPr>
+                      <a:picLocks noChangeAspect="1" noChangeArrowheads="1"/>
+                    </pic:cNvPicPr>
+                  </pic:nvPicPr>
+                  <pic:blipFill>
+                    <a:blip r:embed="rId8" cstate="print">
+                      <a:extLst>
+                        <a:ext uri="{28A0092B-C50C-407E-A947-70E740481C1C}">
+                          <a14:useLocalDpi xmlns:a14="http://schemas.microsoft.com/office/drawing/2010/main" val="0"/>
+                        </a:ext>
+                      </a:extLst>
+                    </a:blip>
+                    <a:srcRect/>
+                    <a:stretch>
+                      <a:fillRect/>
+                    </a:stretch>
+                  </pic:blipFill>
+                  <pic:spPr bwMode="auto">
+                    <a:xfrm>
+                      <a:off x="0" y="0"/>
+                      <a:ext cx="5760720" cy="3302635"/>
+                    </a:xfrm>
+                    <a:prstGeom prst="rect">
+                      <a:avLst/>
+                    </a:prstGeom>
+                    <a:noFill/>
+                    <a:ln>
+                      <a:noFill/>
+                    </a:ln>
+                  </pic:spPr>
+                </pic:pic>
+              </a:graphicData>
+            </a:graphic>
+          </wp:inline>
+        </w:drawing>
+      </w:r>
+    </w:p>
+    <w:p>
+      <w:pPr>
+        <w:pStyle w:val="Caption"/>
+        <w:jc w:val="center"/>
+      </w:pPr>
+      <w:r>
+        <w:t xml:space="preserve">Slika </w:t>
+      </w:r>
+      <w:r>
+        <w:fldChar w:fldCharType="begin"/>
+      </w:r>
+      <w:r>
+        <w:instrText xml:space="preserve"> SEQ Slika \* ARABIC </w:instrText>
+      </w:r>
+      <w:r>
+        <w:fldChar w:fldCharType="separate"/>
+      </w:r>
+      <w:r>
+        <w:rPr>
+          <w:noProof/>
+        </w:rPr>
+        <w:t>1</w:t>
+      </w:r>
+      <w:r>
+        <w:fldChar w:fldCharType="end"/>
+      </w:r>
+      <w:r>
+        <w:t xml:space="preserve"> Relacijski model podataka</w:t>
+      </w:r>
+    </w:p>
+    <w:p>
+      <w:r>
+        <w:t xml:space="preserve">Priložene skripte </w:t>
+      </w:r>
+      <w:r>
+        <w:fldChar w:fldCharType="begin"/>
+      </w:r>
+      <w:r>
+        <w:instrText xml:space="preserve"> REF _Ref163946849 \r \h </w:instrText>
+      </w:r>
+      <w:r>
+        <w:fldChar w:fldCharType="separate"/>
+      </w:r>
+      <w:r>
+        <w:t>[2]</w:t>
+      </w:r>
+      <w:r>
+        <w:fldChar w:fldCharType="end"/>
+      </w:r>
+      <w:r>
+        <w:t xml:space="preserve"> i </w:t>
+      </w:r>
+      <w:r>
+        <w:fldChar w:fldCharType="begin"/>
+      </w:r>
+      <w:r>
+        <w:instrText xml:space="preserve"> REF _Ref163946985 \r \h </w:instrText>
+      </w:r>
+      <w:r>
+        <w:fldChar w:fldCharType="separate"/>
+      </w:r>
+      <w:r>
+        <w:t>[3]</w:t>
+      </w:r>
+      <w:r>
+        <w:fldChar w:fldCharType="end"/>
+      </w:r>
+      <w:r>
+        <w:t xml:space="preserve"> kreiraju, odnosno pune bazu podataka testnim podacima. Korištena je PostgreSQL baza podataka.</w:t>
+      </w:r>
+    </w:p>
+    <w:p>
       <w:pPr>
         <w:pStyle w:val="Heading1"/>
       </w:pPr>
-      <w:bookmarkStart w:id="3" w:name="_Toc163934455"/>
+      <w:bookmarkStart w:id="3" w:name="_Toc163947171"/>
       <w:r>
         <w:t>O</w:t>
       </w:r>
@@ -1325,7 +1567,7 @@
       <w:pPr>
         <w:pStyle w:val="Heading2"/>
       </w:pPr>
-      <w:bookmarkStart w:id="4" w:name="_Toc163934456"/>
+      <w:bookmarkStart w:id="4" w:name="_Toc163947172"/>
       <w:r>
         <w:t>Dijagram aktivnosti</w:t>
       </w:r>
@@ -1335,7 +1577,7 @@
       <w:pPr>
         <w:pStyle w:val="Heading2"/>
       </w:pPr>
-      <w:bookmarkStart w:id="5" w:name="_Toc163934457"/>
+      <w:bookmarkStart w:id="5" w:name="_Toc163947173"/>
       <w:r>
         <w:t>Slučajevi korištenja za dijagram aktivnosti</w:t>
       </w:r>
@@ -1345,7 +1587,7 @@
       <w:pPr>
         <w:pStyle w:val="Heading2"/>
       </w:pPr>
-      <w:bookmarkStart w:id="6" w:name="_Toc163934458"/>
+      <w:bookmarkStart w:id="6" w:name="_Toc163947174"/>
       <w:r>
         <w:t>Dijagram slučajeva korištenja</w:t>
       </w:r>
@@ -1355,25 +1597,1110 @@
       <w:pPr>
         <w:pStyle w:val="Heading2"/>
       </w:pPr>
-      <w:bookmarkStart w:id="7" w:name="_Toc163934459"/>
+      <w:bookmarkStart w:id="7" w:name="_Toc163947175"/>
       <w:r>
         <w:t>CRC kartica</w:t>
       </w:r>
       <w:bookmarkEnd w:id="7"/>
     </w:p>
     <w:p>
+      <w:r>
+        <w:t>CRC karticom (</w:t>
+      </w:r>
+      <w:r>
+        <w:rPr>
+          <w:i/>
+          <w:iCs/>
+        </w:rPr>
+        <w:t>Class-Responsibility-Collaboration</w:t>
+      </w:r>
+      <w:r>
+        <w:t>) prikazujemo odgovornosti pojedinih razreda i njihovu suradnju s drugim razredima.</w:t>
+      </w:r>
+    </w:p>
+    <w:tbl>
+      <w:tblPr>
+        <w:tblStyle w:val="TableGrid"/>
+        <w:tblW w:w="0" w:type="auto"/>
+        <w:tblLook w:val="04A0" w:firstRow="1" w:lastRow="0" w:firstColumn="1" w:lastColumn="0" w:noHBand="0" w:noVBand="1"/>
+      </w:tblPr>
+      <w:tblGrid>
+        <w:gridCol w:w="3020"/>
+        <w:gridCol w:w="3021"/>
+        <w:gridCol w:w="3021"/>
+      </w:tblGrid>
+      <w:tr>
+        <w:tc>
+          <w:tcPr>
+            <w:tcW w:w="3020" w:type="dxa"/>
+          </w:tcPr>
+          <w:p>
+            <w:pPr>
+              <w:jc w:val="center"/>
+              <w:rPr>
+                <w:b/>
+                <w:bCs/>
+              </w:rPr>
+            </w:pPr>
+            <w:r>
+              <w:rPr>
+                <w:b/>
+                <w:bCs/>
+              </w:rPr>
+              <w:t>Razred</w:t>
+            </w:r>
+          </w:p>
+        </w:tc>
+        <w:tc>
+          <w:tcPr>
+            <w:tcW w:w="3021" w:type="dxa"/>
+          </w:tcPr>
+          <w:p>
+            <w:pPr>
+              <w:jc w:val="center"/>
+              <w:rPr>
+                <w:b/>
+                <w:bCs/>
+              </w:rPr>
+            </w:pPr>
+            <w:r>
+              <w:rPr>
+                <w:b/>
+                <w:bCs/>
+              </w:rPr>
+              <w:t>Odgovornost</w:t>
+            </w:r>
+          </w:p>
+        </w:tc>
+        <w:tc>
+          <w:tcPr>
+            <w:tcW w:w="3021" w:type="dxa"/>
+          </w:tcPr>
+          <w:p>
+            <w:pPr>
+              <w:jc w:val="center"/>
+              <w:rPr>
+                <w:b/>
+                <w:bCs/>
+              </w:rPr>
+            </w:pPr>
+            <w:r>
+              <w:rPr>
+                <w:b/>
+                <w:bCs/>
+              </w:rPr>
+              <w:t>Suradnici</w:t>
+            </w:r>
+          </w:p>
+        </w:tc>
+      </w:tr>
+      <w:tr>
+        <w:tc>
+          <w:tcPr>
+            <w:tcW w:w="3020" w:type="dxa"/>
+          </w:tcPr>
+          <w:p>
+            <w:r>
+              <w:t>Država</w:t>
+            </w:r>
+          </w:p>
+        </w:tc>
+        <w:tc>
+          <w:tcPr>
+            <w:tcW w:w="3021" w:type="dxa"/>
+          </w:tcPr>
+          <w:p>
+            <w:r>
+              <w:t>Jednostavan šifrarnik koji drži informacije o državama</w:t>
+            </w:r>
+          </w:p>
+        </w:tc>
+        <w:tc>
+          <w:tcPr>
+            <w:tcW w:w="3021" w:type="dxa"/>
+          </w:tcPr>
+          <w:p>
+            <w:r>
+              <w:t>Mjesto</w:t>
+            </w:r>
+          </w:p>
+        </w:tc>
+      </w:tr>
+      <w:tr>
+        <w:tc>
+          <w:tcPr>
+            <w:tcW w:w="3020" w:type="dxa"/>
+          </w:tcPr>
+          <w:p>
+            <w:r>
+              <w:t>Mjesto</w:t>
+            </w:r>
+          </w:p>
+        </w:tc>
+        <w:tc>
+          <w:tcPr>
+            <w:tcW w:w="3021" w:type="dxa"/>
+          </w:tcPr>
+          <w:p>
+            <w:r>
+              <w:t>Jednostavan šifrarnik koji drži informacije o mjestima</w:t>
+            </w:r>
+          </w:p>
+        </w:tc>
+        <w:tc>
+          <w:tcPr>
+            <w:tcW w:w="3021" w:type="dxa"/>
+          </w:tcPr>
+          <w:p>
+            <w:r>
+              <w:t>Ulica</w:t>
+            </w:r>
+          </w:p>
+        </w:tc>
+      </w:tr>
+      <w:tr>
+        <w:tc>
+          <w:tcPr>
+            <w:tcW w:w="3020" w:type="dxa"/>
+          </w:tcPr>
+          <w:p>
+            <w:r>
+              <w:lastRenderedPageBreak/>
+              <w:t>Ulica</w:t>
+            </w:r>
+          </w:p>
+        </w:tc>
+        <w:tc>
+          <w:tcPr>
+            <w:tcW w:w="3021" w:type="dxa"/>
+          </w:tcPr>
+          <w:p>
+            <w:r>
+              <w:t>Jednostavan šifrarnik koji drži informacije o ulicama</w:t>
+            </w:r>
+          </w:p>
+        </w:tc>
+        <w:tc>
+          <w:tcPr>
+            <w:tcW w:w="3021" w:type="dxa"/>
+          </w:tcPr>
+          <w:p>
+            <w:r>
+              <w:t>Kompanija, Ulaz</w:t>
+            </w:r>
+          </w:p>
+        </w:tc>
+      </w:tr>
+      <w:tr>
+        <w:tc>
+          <w:tcPr>
+            <w:tcW w:w="3020" w:type="dxa"/>
+          </w:tcPr>
+          <w:p>
+            <w:r>
+              <w:t>Kompanija</w:t>
+            </w:r>
+          </w:p>
+        </w:tc>
+        <w:tc>
+          <w:tcPr>
+            <w:tcW w:w="3021" w:type="dxa"/>
+          </w:tcPr>
+          <w:p>
+            <w:r>
+              <w:t>Pregled, dodavanje i ažuriranje informacija o kompanijama</w:t>
+            </w:r>
+          </w:p>
+        </w:tc>
+        <w:tc>
+          <w:tcPr>
+            <w:tcW w:w="3021" w:type="dxa"/>
+          </w:tcPr>
+          <w:p>
+            <w:r>
+              <w:t>Upravitelj, Ugovor</w:t>
+            </w:r>
+          </w:p>
+        </w:tc>
+      </w:tr>
+      <w:tr>
+        <w:tc>
+          <w:tcPr>
+            <w:tcW w:w="3020" w:type="dxa"/>
+          </w:tcPr>
+          <w:p>
+            <w:r>
+              <w:t>Upravitelj</w:t>
+            </w:r>
+          </w:p>
+        </w:tc>
+        <w:tc>
+          <w:tcPr>
+            <w:tcW w:w="3021" w:type="dxa"/>
+          </w:tcPr>
+          <w:p>
+            <w:r>
+              <w:t>Pregled, dodavanje i ažuriranje informacija o upraviteljima zgrada</w:t>
+            </w:r>
+          </w:p>
+        </w:tc>
+        <w:tc>
+          <w:tcPr>
+            <w:tcW w:w="3021" w:type="dxa"/>
+          </w:tcPr>
+          <w:p>
+            <w:r>
+              <w:t>Korisnik</w:t>
+            </w:r>
+          </w:p>
+        </w:tc>
+      </w:tr>
+      <w:tr>
+        <w:tc>
+          <w:tcPr>
+            <w:tcW w:w="3020" w:type="dxa"/>
+          </w:tcPr>
+          <w:p>
+            <w:r>
+              <w:t>Korisnik</w:t>
+            </w:r>
+          </w:p>
+        </w:tc>
+        <w:tc>
+          <w:tcPr>
+            <w:tcW w:w="3021" w:type="dxa"/>
+          </w:tcPr>
+          <w:p>
+            <w:r>
+              <w:t>Pregled, dodavanje i ažuriranje osnovnih podataka o korisnicima sustava</w:t>
+            </w:r>
+          </w:p>
+        </w:tc>
+        <w:tc>
+          <w:tcPr>
+            <w:tcW w:w="3021" w:type="dxa"/>
+          </w:tcPr>
+          <w:p>
+            <w:r>
+              <w:t>Kontakt, ZainteresiraniZaOglas</w:t>
+            </w:r>
+          </w:p>
+        </w:tc>
+      </w:tr>
+      <w:tr>
+        <w:tc>
+          <w:tcPr>
+            <w:tcW w:w="3020" w:type="dxa"/>
+          </w:tcPr>
+          <w:p>
+            <w:r>
+              <w:t>Kontakt</w:t>
+            </w:r>
+          </w:p>
+        </w:tc>
+        <w:tc>
+          <w:tcPr>
+            <w:tcW w:w="3021" w:type="dxa"/>
+          </w:tcPr>
+          <w:p>
+            <w:r>
+              <w:t>Pregled, dodavanje i ažuriranje kontakata pojedinog korisnika</w:t>
+            </w:r>
+          </w:p>
+        </w:tc>
+        <w:tc>
+          <w:tcPr>
+            <w:tcW w:w="3021" w:type="dxa"/>
+          </w:tcPr>
+          <w:p>
+            <w:r>
+              <w:t>VrstaKontakt</w:t>
+            </w:r>
+          </w:p>
+        </w:tc>
+      </w:tr>
+      <w:tr>
+        <w:tc>
+          <w:tcPr>
+            <w:tcW w:w="3020" w:type="dxa"/>
+          </w:tcPr>
+          <w:p>
+            <w:r>
+              <w:t>VrstaKontakt</w:t>
+            </w:r>
+          </w:p>
+        </w:tc>
+        <w:tc>
+          <w:tcPr>
+            <w:tcW w:w="3021" w:type="dxa"/>
+          </w:tcPr>
+          <w:p>
+            <w:r>
+              <w:t>Jednostavan šifrarnik koji drži informacije o vrstama kontakata</w:t>
+            </w:r>
+          </w:p>
+        </w:tc>
+        <w:tc>
+          <w:tcPr>
+            <w:tcW w:w="3021" w:type="dxa"/>
+          </w:tcPr>
+          <w:p/>
+        </w:tc>
+      </w:tr>
+      <w:tr>
+        <w:tc>
+          <w:tcPr>
+            <w:tcW w:w="3020" w:type="dxa"/>
+          </w:tcPr>
+          <w:p>
+            <w:r>
+              <w:t>ZainteresiraniZaOglas</w:t>
+            </w:r>
+          </w:p>
+        </w:tc>
+        <w:tc>
+          <w:tcPr>
+            <w:tcW w:w="3021" w:type="dxa"/>
+          </w:tcPr>
+          <w:p>
+            <w:r>
+              <w:t>Read-only lista zainteresiranih korisnika za pojedine oglase</w:t>
+            </w:r>
+          </w:p>
+        </w:tc>
+        <w:tc>
+          <w:tcPr>
+            <w:tcW w:w="3021" w:type="dxa"/>
+          </w:tcPr>
+          <w:p>
+            <w:r>
+              <w:t>Oglas</w:t>
+            </w:r>
+          </w:p>
+        </w:tc>
+      </w:tr>
+      <w:tr>
+        <w:tc>
+          <w:tcPr>
+            <w:tcW w:w="3020" w:type="dxa"/>
+          </w:tcPr>
+          <w:p>
+            <w:r>
+              <w:t>Oglas</w:t>
+            </w:r>
+          </w:p>
+        </w:tc>
+        <w:tc>
+          <w:tcPr>
+            <w:tcW w:w="3021" w:type="dxa"/>
+          </w:tcPr>
+          <w:p>
+            <w:r>
+              <w:t>Dodavanje i ažuriranje podataka o oglasima</w:t>
+            </w:r>
+          </w:p>
+        </w:tc>
+        <w:tc>
+          <w:tcPr>
+            <w:tcW w:w="3021" w:type="dxa"/>
+          </w:tcPr>
+          <w:p/>
+        </w:tc>
+      </w:tr>
+      <w:tr>
+        <w:tc>
+          <w:tcPr>
+            <w:tcW w:w="3020" w:type="dxa"/>
+          </w:tcPr>
+          <w:p>
+            <w:r>
+              <w:t>Ugovor</w:t>
+            </w:r>
+          </w:p>
+        </w:tc>
+        <w:tc>
+          <w:tcPr>
+            <w:tcW w:w="3021" w:type="dxa"/>
+          </w:tcPr>
+          <w:p>
+            <w:r>
+              <w:t>Pregled i dodavanje podataka o sklopljenim ugovorima</w:t>
+            </w:r>
+          </w:p>
+        </w:tc>
+        <w:tc>
+          <w:tcPr>
+            <w:tcW w:w="3021" w:type="dxa"/>
+          </w:tcPr>
+          <w:p>
+            <w:r>
+              <w:t>Zgrada, Kompanija</w:t>
+            </w:r>
+          </w:p>
+        </w:tc>
+      </w:tr>
+      <w:tr>
+        <w:tc>
+          <w:tcPr>
+            <w:tcW w:w="3020" w:type="dxa"/>
+          </w:tcPr>
+          <w:p>
+            <w:r>
+              <w:t>Zgrada</w:t>
+            </w:r>
+          </w:p>
+        </w:tc>
+        <w:tc>
+          <w:tcPr>
+            <w:tcW w:w="3021" w:type="dxa"/>
+          </w:tcPr>
+          <w:p>
+            <w:r>
+              <w:t>Pregled, dodavanje i ažuriranje podataka o zgradama</w:t>
+            </w:r>
+          </w:p>
+        </w:tc>
+        <w:tc>
+          <w:tcPr>
+            <w:tcW w:w="3021" w:type="dxa"/>
+          </w:tcPr>
+          <w:p>
+            <w:r>
+              <w:t>Ulaz, NalogPlaćanja</w:t>
+            </w:r>
+          </w:p>
+        </w:tc>
+      </w:tr>
+      <w:tr>
+        <w:tc>
+          <w:tcPr>
+            <w:tcW w:w="3020" w:type="dxa"/>
+          </w:tcPr>
+          <w:p>
+            <w:r>
+              <w:t>Ulaz</w:t>
+            </w:r>
+          </w:p>
+        </w:tc>
+        <w:tc>
+          <w:tcPr>
+            <w:tcW w:w="3021" w:type="dxa"/>
+          </w:tcPr>
+          <w:p>
+            <w:r>
+              <w:t>Pregled, dodavanje i ažuriranje podataka o ulazima pojedine zgrade</w:t>
+            </w:r>
+          </w:p>
+        </w:tc>
+        <w:tc>
+          <w:tcPr>
+            <w:tcW w:w="3021" w:type="dxa"/>
+          </w:tcPr>
+          <w:p>
+            <w:r>
+              <w:t>Kućanstvo</w:t>
+            </w:r>
+          </w:p>
+        </w:tc>
+      </w:tr>
+      <w:tr>
+        <w:tc>
+          <w:tcPr>
+            <w:tcW w:w="3020" w:type="dxa"/>
+          </w:tcPr>
+          <w:p>
+            <w:r>
+              <w:t>Kućanstvo</w:t>
+            </w:r>
+          </w:p>
+        </w:tc>
+        <w:tc>
+          <w:tcPr>
+            <w:tcW w:w="3021" w:type="dxa"/>
+          </w:tcPr>
+          <w:p>
+            <w:r>
+              <w:t>Pregled, dodavanje i ažuriranje podataka o kućanstvima</w:t>
+            </w:r>
+          </w:p>
+        </w:tc>
+        <w:tc>
+          <w:tcPr>
+            <w:tcW w:w="3021" w:type="dxa"/>
+          </w:tcPr>
+          <w:p>
+            <w:r>
+              <w:t>Obavijest, Oglas, Pritužba, Pričuva, Prostorija, Stanar</w:t>
+            </w:r>
+          </w:p>
+        </w:tc>
+      </w:tr>
+      <w:tr>
+        <w:tc>
+          <w:tcPr>
+            <w:tcW w:w="3020" w:type="dxa"/>
+          </w:tcPr>
+          <w:p>
+            <w:r>
+              <w:t>Obavijest</w:t>
+            </w:r>
+          </w:p>
+        </w:tc>
+        <w:tc>
+          <w:tcPr>
+            <w:tcW w:w="3021" w:type="dxa"/>
+          </w:tcPr>
+          <w:p>
+            <w:r>
+              <w:t>Pregled poslanih obavijesti, dodavanje novih i ažuriranje postojećih</w:t>
+            </w:r>
+          </w:p>
+        </w:tc>
+        <w:tc>
+          <w:tcPr>
+            <w:tcW w:w="3021" w:type="dxa"/>
+          </w:tcPr>
+          <w:p>
+            <w:r>
+              <w:t>VrstaObavijest</w:t>
+            </w:r>
+            <w:r>
+              <w:t>, PoslanaObavijest</w:t>
+            </w:r>
+          </w:p>
+        </w:tc>
+      </w:tr>
+      <w:tr>
+        <w:tc>
+          <w:tcPr>
+            <w:tcW w:w="3020" w:type="dxa"/>
+          </w:tcPr>
+          <w:p>
+            <w:r>
+              <w:t>VrstaObavijest</w:t>
+            </w:r>
+          </w:p>
+        </w:tc>
+        <w:tc>
+          <w:tcPr>
+            <w:tcW w:w="3021" w:type="dxa"/>
+          </w:tcPr>
+          <w:p>
+            <w:r>
+              <w:t>Jednostavan šifrarnik koji drži informacije o vrstama obavijesti</w:t>
+            </w:r>
+          </w:p>
+        </w:tc>
+        <w:tc>
+          <w:tcPr>
+            <w:tcW w:w="3021" w:type="dxa"/>
+          </w:tcPr>
+          <w:p/>
+        </w:tc>
+      </w:tr>
+      <w:tr>
+        <w:tc>
+          <w:tcPr>
+            <w:tcW w:w="3020" w:type="dxa"/>
+          </w:tcPr>
+          <w:p>
+            <w:r>
+              <w:t>Pritužba</w:t>
+            </w:r>
+          </w:p>
+        </w:tc>
+        <w:tc>
+          <w:tcPr>
+            <w:tcW w:w="3021" w:type="dxa"/>
+          </w:tcPr>
+          <w:p>
+            <w:r>
+              <w:t>Pregled poslanih pritužbi, dodavanje novih i ažuriranje postojećih</w:t>
+            </w:r>
+          </w:p>
+        </w:tc>
+        <w:tc>
+          <w:tcPr>
+            <w:tcW w:w="3021" w:type="dxa"/>
+          </w:tcPr>
+          <w:p>
+            <w:r>
+              <w:t>PrijavljenaKućanstva</w:t>
+            </w:r>
+          </w:p>
+        </w:tc>
+      </w:tr>
+      <w:tr>
+        <w:tc>
+          <w:tcPr>
+            <w:tcW w:w="3020" w:type="dxa"/>
+          </w:tcPr>
+          <w:p>
+            <w:r>
+              <w:t>PrijavljenaKućanstva</w:t>
+            </w:r>
+          </w:p>
+        </w:tc>
+        <w:tc>
+          <w:tcPr>
+            <w:tcW w:w="3021" w:type="dxa"/>
+          </w:tcPr>
+          <w:p>
+            <w:r>
+              <w:t>Read-only lista prijavljenih kućanstava</w:t>
+            </w:r>
+          </w:p>
+        </w:tc>
+        <w:tc>
+          <w:tcPr>
+            <w:tcW w:w="3021" w:type="dxa"/>
+          </w:tcPr>
+          <w:p>
+            <w:r>
+              <w:t>Kućanstvo</w:t>
+            </w:r>
+          </w:p>
+        </w:tc>
+      </w:tr>
+      <w:tr>
+        <w:tc>
+          <w:tcPr>
+            <w:tcW w:w="3020" w:type="dxa"/>
+          </w:tcPr>
+          <w:p>
+            <w:r>
+              <w:t>Pričuva</w:t>
+            </w:r>
+          </w:p>
+        </w:tc>
+        <w:tc>
+          <w:tcPr>
+            <w:tcW w:w="3021" w:type="dxa"/>
+          </w:tcPr>
+          <w:p>
+            <w:r>
+              <w:t>Pregled plaćenih i neplaćenih pričuva, dodavanje i ažuriranje podataka o pričuvama</w:t>
+            </w:r>
+          </w:p>
+        </w:tc>
+        <w:tc>
+          <w:tcPr>
+            <w:tcW w:w="3021" w:type="dxa"/>
+          </w:tcPr>
+          <w:p>
+            <w:r>
+              <w:t>NalogPlaćanja</w:t>
+            </w:r>
+          </w:p>
+        </w:tc>
+      </w:tr>
+      <w:tr>
+        <w:tc>
+          <w:tcPr>
+            <w:tcW w:w="3020" w:type="dxa"/>
+          </w:tcPr>
+          <w:p>
+            <w:r>
+              <w:t>NalogPlaćanja</w:t>
+            </w:r>
+          </w:p>
+        </w:tc>
+        <w:tc>
+          <w:tcPr>
+            <w:tcW w:w="3021" w:type="dxa"/>
+          </w:tcPr>
+          <w:p>
+            <w:r>
+              <w:t>Pregled, dodavanje i ažuriranje podataka o nalozima plaćanja</w:t>
+            </w:r>
+          </w:p>
+        </w:tc>
+        <w:tc>
+          <w:tcPr>
+            <w:tcW w:w="3021" w:type="dxa"/>
+          </w:tcPr>
+          <w:p>
+            <w:r>
+              <w:t>Zgrada</w:t>
+            </w:r>
+          </w:p>
+        </w:tc>
+      </w:tr>
+      <w:tr>
+        <w:tc>
+          <w:tcPr>
+            <w:tcW w:w="3020" w:type="dxa"/>
+          </w:tcPr>
+          <w:p>
+            <w:r>
+              <w:lastRenderedPageBreak/>
+              <w:t>Prostorija</w:t>
+            </w:r>
+          </w:p>
+        </w:tc>
+        <w:tc>
+          <w:tcPr>
+            <w:tcW w:w="3021" w:type="dxa"/>
+          </w:tcPr>
+          <w:p>
+            <w:r>
+              <w:t>Pregled, dodavanje i ažuriranje podataka o prostorijama pojedinog kućanstva</w:t>
+            </w:r>
+          </w:p>
+        </w:tc>
+        <w:tc>
+          <w:tcPr>
+            <w:tcW w:w="3021" w:type="dxa"/>
+          </w:tcPr>
+          <w:p>
+            <w:r>
+              <w:t>Kućanstvo, VrstaProstorija</w:t>
+            </w:r>
+          </w:p>
+        </w:tc>
+      </w:tr>
+      <w:tr>
+        <w:tc>
+          <w:tcPr>
+            <w:tcW w:w="3020" w:type="dxa"/>
+          </w:tcPr>
+          <w:p>
+            <w:r>
+              <w:t>VrstaProstorija</w:t>
+            </w:r>
+          </w:p>
+        </w:tc>
+        <w:tc>
+          <w:tcPr>
+            <w:tcW w:w="3021" w:type="dxa"/>
+          </w:tcPr>
+          <w:p>
+            <w:r>
+              <w:t>Jednostavan šifrarnik koji drži informacije o vrstama prostorija</w:t>
+            </w:r>
+          </w:p>
+        </w:tc>
+        <w:tc>
+          <w:tcPr>
+            <w:tcW w:w="3021" w:type="dxa"/>
+          </w:tcPr>
+          <w:p/>
+        </w:tc>
+      </w:tr>
+      <w:tr>
+        <w:tc>
+          <w:tcPr>
+            <w:tcW w:w="3020" w:type="dxa"/>
+          </w:tcPr>
+          <w:p>
+            <w:r>
+              <w:t>Stanar</w:t>
+            </w:r>
+          </w:p>
+        </w:tc>
+        <w:tc>
+          <w:tcPr>
+            <w:tcW w:w="3021" w:type="dxa"/>
+          </w:tcPr>
+          <w:p>
+            <w:r>
+              <w:t>Pregled, dodavanje i ažuriranje podataka o stanarima</w:t>
+            </w:r>
+          </w:p>
+        </w:tc>
+        <w:tc>
+          <w:tcPr>
+            <w:tcW w:w="3021" w:type="dxa"/>
+          </w:tcPr>
+          <w:p>
+            <w:r>
+              <w:t>Korisnik</w:t>
+            </w:r>
+          </w:p>
+        </w:tc>
+      </w:tr>
+      <w:tr>
+        <w:tc>
+          <w:tcPr>
+            <w:tcW w:w="3020" w:type="dxa"/>
+          </w:tcPr>
+          <w:p>
+            <w:r>
+              <w:t>PoslanaObavijest</w:t>
+            </w:r>
+          </w:p>
+        </w:tc>
+        <w:tc>
+          <w:tcPr>
+            <w:tcW w:w="3021" w:type="dxa"/>
+          </w:tcPr>
+          <w:p>
+            <w:r>
+              <w:t>Read-only lista poslanih obavijesti pojedinim kućanstvima</w:t>
+            </w:r>
+          </w:p>
+        </w:tc>
+        <w:tc>
+          <w:tcPr>
+            <w:tcW w:w="3021" w:type="dxa"/>
+          </w:tcPr>
+          <w:p>
+            <w:r>
+              <w:t>Obavijest, Kućanstvo</w:t>
+            </w:r>
+          </w:p>
+        </w:tc>
+      </w:tr>
+      <w:tr>
+        <w:tc>
+          <w:tcPr>
+            <w:tcW w:w="3020" w:type="dxa"/>
+          </w:tcPr>
+          <w:p>
+            <w:r>
+              <w:t>Meta</w:t>
+            </w:r>
+          </w:p>
+        </w:tc>
+        <w:tc>
+          <w:tcPr>
+            <w:tcW w:w="3021" w:type="dxa"/>
+          </w:tcPr>
+          <w:p>
+            <w:r>
+              <w:t>Praćenje stanja resursa</w:t>
+            </w:r>
+          </w:p>
+        </w:tc>
+        <w:tc>
+          <w:tcPr>
+            <w:tcW w:w="3021" w:type="dxa"/>
+          </w:tcPr>
+          <w:p>
+            <w:r>
+              <w:t>Država, Mjesto, Ulica, Ulaz, Zgrada, Ugovor, Kompanija, NalogPlaćanja, Pričuva, Kućanstvo, Kontakt, VrstaKontakt, Obavijest, VrstaObavijest, Prostorija, VrstaProstorija, Pritužba, Korisnik, Oglas</w:t>
+            </w:r>
+          </w:p>
+        </w:tc>
+      </w:tr>
+    </w:tbl>
+    <w:p/>
+    <w:p>
+      <w:pPr>
+        <w:rPr>
+          <w:rFonts w:asciiTheme="majorHAnsi" w:eastAsiaTheme="majorEastAsia" w:hAnsiTheme="majorHAnsi" w:cstheme="majorBidi"/>
+          <w:b/>
+          <w:sz w:val="28"/>
+          <w:szCs w:val="32"/>
+        </w:rPr>
+      </w:pPr>
+      <w:r>
+        <w:br w:type="page"/>
+      </w:r>
+    </w:p>
+    <w:p>
       <w:pPr>
         <w:pStyle w:val="Heading2"/>
       </w:pPr>
-      <w:bookmarkStart w:id="8" w:name="_Toc163934460"/>
-      <w:r>
+      <w:bookmarkStart w:id="8" w:name="_Toc163947176"/>
+      <w:r>
+        <w:lastRenderedPageBreak/>
         <w:t>Dijagram razreda</w:t>
       </w:r>
       <w:bookmarkEnd w:id="8"/>
     </w:p>
+    <w:p>
+      <w:r>
+        <w:t>U nastavku je prikazan dijagram razreda</w:t>
+      </w:r>
+      <w:r>
+        <w:t xml:space="preserve"> </w:t>
+      </w:r>
+      <w:r>
+        <w:fldChar w:fldCharType="begin"/>
+      </w:r>
+      <w:r>
+        <w:instrText xml:space="preserve"> REF _Ref163946911 \r \h </w:instrText>
+      </w:r>
+      <w:r>
+        <w:fldChar w:fldCharType="separate"/>
+      </w:r>
+      <w:r>
+        <w:t>[4]</w:t>
+      </w:r>
+      <w:r>
+        <w:fldChar w:fldCharType="end"/>
+      </w:r>
+      <w:r>
+        <w:t>. Napomena: zbog preglednosti i jednostavnosti, u dijagram razreda su uključeni razredi koji isključivo odgovaraju aktivnostima iz dijagrama aktivnosti. Smatramo kako su upravo te aktivnosti najbitnije za sustav, stoga iste i prikazujemo. U protivnom bismo trebali prikazati svih 25 razreda s odgovarajućim atributima i vezama, što bi uzrokovalo nepreglednost i sakrivanje onog bitnog.</w:t>
+      </w:r>
+    </w:p>
+    <w:p>
+      <w:pPr>
+        <w:keepNext/>
+      </w:pPr>
+      <w:r>
+        <w:drawing>
+          <wp:inline distT="0" distB="0" distL="0" distR="0" wp14:anchorId="08ED7906" wp14:editId="3C856953">
+            <wp:extent cx="5760720" cy="5014595"/>
+            <wp:effectExtent l="0" t="0" r="0" b="0"/>
+            <wp:docPr id="387757089" name="Picture 1" descr="A screenshot of a computer&#10;&#10;Description automatically generated"/>
+            <wp:cNvGraphicFramePr>
+              <a:graphicFrameLocks xmlns:a="http://schemas.openxmlformats.org/drawingml/2006/main" noChangeAspect="1"/>
+            </wp:cNvGraphicFramePr>
+            <a:graphic xmlns:a="http://schemas.openxmlformats.org/drawingml/2006/main">
+              <a:graphicData uri="http://schemas.openxmlformats.org/drawingml/2006/picture">
+                <pic:pic xmlns:pic="http://schemas.openxmlformats.org/drawingml/2006/picture">
+                  <pic:nvPicPr>
+                    <pic:cNvPr id="387757089" name="Picture 1" descr="A screenshot of a computer&#10;&#10;Description automatically generated"/>
+                    <pic:cNvPicPr/>
+                  </pic:nvPicPr>
+                  <pic:blipFill>
+                    <a:blip r:embed="rId9"/>
+                    <a:stretch>
+                      <a:fillRect/>
+                    </a:stretch>
+                  </pic:blipFill>
+                  <pic:spPr>
+                    <a:xfrm>
+                      <a:off x="0" y="0"/>
+                      <a:ext cx="5760720" cy="5014595"/>
+                    </a:xfrm>
+                    <a:prstGeom prst="rect">
+                      <a:avLst/>
+                    </a:prstGeom>
+                  </pic:spPr>
+                </pic:pic>
+              </a:graphicData>
+            </a:graphic>
+          </wp:inline>
+        </w:drawing>
+      </w:r>
+    </w:p>
+    <w:p>
+      <w:pPr>
+        <w:pStyle w:val="Caption"/>
+        <w:jc w:val="center"/>
+      </w:pPr>
+      <w:r>
+        <w:t xml:space="preserve">Slika </w:t>
+      </w:r>
+      <w:r>
+        <w:fldChar w:fldCharType="begin"/>
+      </w:r>
+      <w:r>
+        <w:instrText xml:space="preserve"> SEQ Slika \* ARABIC </w:instrText>
+      </w:r>
+      <w:r>
+        <w:fldChar w:fldCharType="separate"/>
+      </w:r>
+      <w:r>
+        <w:rPr>
+          <w:noProof/>
+        </w:rPr>
+        <w:t>2</w:t>
+      </w:r>
+      <w:r>
+        <w:fldChar w:fldCharType="end"/>
+      </w:r>
+      <w:r>
+        <w:t xml:space="preserve"> Dijagram razreda</w:t>
+      </w:r>
+    </w:p>
+    <w:p>
+      <w:pPr>
+        <w:rPr>
+          <w:rFonts w:asciiTheme="majorHAnsi" w:eastAsiaTheme="majorEastAsia" w:hAnsiTheme="majorHAnsi" w:cstheme="majorBidi"/>
+          <w:b/>
+          <w:sz w:val="32"/>
+          <w:szCs w:val="40"/>
+        </w:rPr>
+      </w:pPr>
+      <w:r>
+        <w:br w:type="page"/>
+      </w:r>
+    </w:p>
+    <w:p>
+      <w:pPr>
+        <w:pStyle w:val="Heading1"/>
+      </w:pPr>
+      <w:bookmarkStart w:id="9" w:name="_Toc163947177"/>
+      <w:r>
+        <w:lastRenderedPageBreak/>
+        <w:t>Prilozi</w:t>
+      </w:r>
+      <w:bookmarkEnd w:id="9"/>
+    </w:p>
+    <w:p>
+      <w:pPr>
+        <w:pStyle w:val="ListParagraph"/>
+        <w:numPr>
+          <w:ilvl w:val="0"/>
+          <w:numId w:val="3"/>
+        </w:numPr>
+      </w:pPr>
+      <w:bookmarkStart w:id="10" w:name="_Ref163946237"/>
+      <w:r>
+        <w:t>/prilozi/NeighbourConnect-</w:t>
+      </w:r>
+      <w:r>
+        <w:t>RELDijagram</w:t>
+      </w:r>
+      <w:r>
+        <w:t>.png</w:t>
+      </w:r>
+      <w:bookmarkEnd w:id="10"/>
+    </w:p>
+    <w:p>
+      <w:pPr>
+        <w:pStyle w:val="ListParagraph"/>
+        <w:numPr>
+          <w:ilvl w:val="0"/>
+          <w:numId w:val="3"/>
+        </w:numPr>
+      </w:pPr>
+      <w:bookmarkStart w:id="11" w:name="_Ref163946849"/>
+      <w:r>
+        <w:t>/prilozi/NeighbourConnect-KreiranjeBaze.sql</w:t>
+      </w:r>
+      <w:bookmarkEnd w:id="11"/>
+    </w:p>
+    <w:p>
+      <w:pPr>
+        <w:pStyle w:val="ListParagraph"/>
+        <w:numPr>
+          <w:ilvl w:val="0"/>
+          <w:numId w:val="3"/>
+        </w:numPr>
+      </w:pPr>
+      <w:bookmarkStart w:id="12" w:name="_Ref163946985"/>
+      <w:r>
+        <w:t>/prilozi/NeighbourConnect-PunjenjeBaze.sql</w:t>
+      </w:r>
+      <w:bookmarkEnd w:id="12"/>
+    </w:p>
+    <w:p>
+      <w:pPr>
+        <w:pStyle w:val="ListParagraph"/>
+        <w:numPr>
+          <w:ilvl w:val="0"/>
+          <w:numId w:val="3"/>
+        </w:numPr>
+      </w:pPr>
+      <w:bookmarkStart w:id="13" w:name="_Ref163946911"/>
+      <w:r>
+        <w:t>/prilozi/NeighbourConnect-DijagramRazreda.png</w:t>
+      </w:r>
+      <w:bookmarkEnd w:id="13"/>
+    </w:p>
+    <w:p>
+      <w:pPr>
+        <w:pStyle w:val="ListParagraph"/>
+      </w:pPr>
+    </w:p>
     <w:sectPr>
-      <w:headerReference w:type="default" r:id="rId8"/>
-      <w:footerReference w:type="default" r:id="rId9"/>
+      <w:headerReference w:type="default" r:id="rId10"/>
+      <w:footerReference w:type="default" r:id="rId11"/>
       <w:pgSz w:w="11906" w:h="16838"/>
       <w:pgMar w:top="1417" w:right="1417" w:bottom="1417" w:left="1417" w:header="708" w:footer="708" w:gutter="0"/>
       <w:cols w:space="708"/>
@@ -1702,11 +3029,103 @@
       </w:pPr>
     </w:lvl>
   </w:abstractNum>
+  <w:abstractNum w:abstractNumId="2" w15:restartNumberingAfterBreak="0">
+    <w:nsid w:val="5ECC6FB6"/>
+    <w:multiLevelType w:val="hybridMultilevel"/>
+    <w:tmpl w:val="D63412BA"/>
+    <w:lvl w:ilvl="0" w:tplc="91808900">
+      <w:start w:val="1"/>
+      <w:numFmt w:val="decimal"/>
+      <w:lvlText w:val="[%1]"/>
+      <w:lvlJc w:val="left"/>
+      <w:pPr>
+        <w:ind w:left="720" w:hanging="360"/>
+      </w:pPr>
+      <w:rPr>
+        <w:rFonts w:hint="default"/>
+      </w:rPr>
+    </w:lvl>
+    <w:lvl w:ilvl="1" w:tplc="041A0019" w:tentative="1">
+      <w:start w:val="1"/>
+      <w:numFmt w:val="lowerLetter"/>
+      <w:lvlText w:val="%2."/>
+      <w:lvlJc w:val="left"/>
+      <w:pPr>
+        <w:ind w:left="1440" w:hanging="360"/>
+      </w:pPr>
+    </w:lvl>
+    <w:lvl w:ilvl="2" w:tplc="041A001B" w:tentative="1">
+      <w:start w:val="1"/>
+      <w:numFmt w:val="lowerRoman"/>
+      <w:lvlText w:val="%3."/>
+      <w:lvlJc w:val="right"/>
+      <w:pPr>
+        <w:ind w:left="2160" w:hanging="180"/>
+      </w:pPr>
+    </w:lvl>
+    <w:lvl w:ilvl="3" w:tplc="041A000F" w:tentative="1">
+      <w:start w:val="1"/>
+      <w:numFmt w:val="decimal"/>
+      <w:lvlText w:val="%4."/>
+      <w:lvlJc w:val="left"/>
+      <w:pPr>
+        <w:ind w:left="2880" w:hanging="360"/>
+      </w:pPr>
+    </w:lvl>
+    <w:lvl w:ilvl="4" w:tplc="041A0019" w:tentative="1">
+      <w:start w:val="1"/>
+      <w:numFmt w:val="lowerLetter"/>
+      <w:lvlText w:val="%5."/>
+      <w:lvlJc w:val="left"/>
+      <w:pPr>
+        <w:ind w:left="3600" w:hanging="360"/>
+      </w:pPr>
+    </w:lvl>
+    <w:lvl w:ilvl="5" w:tplc="041A001B" w:tentative="1">
+      <w:start w:val="1"/>
+      <w:numFmt w:val="lowerRoman"/>
+      <w:lvlText w:val="%6."/>
+      <w:lvlJc w:val="right"/>
+      <w:pPr>
+        <w:ind w:left="4320" w:hanging="180"/>
+      </w:pPr>
+    </w:lvl>
+    <w:lvl w:ilvl="6" w:tplc="041A000F" w:tentative="1">
+      <w:start w:val="1"/>
+      <w:numFmt w:val="decimal"/>
+      <w:lvlText w:val="%7."/>
+      <w:lvlJc w:val="left"/>
+      <w:pPr>
+        <w:ind w:left="5040" w:hanging="360"/>
+      </w:pPr>
+    </w:lvl>
+    <w:lvl w:ilvl="7" w:tplc="041A0019" w:tentative="1">
+      <w:start w:val="1"/>
+      <w:numFmt w:val="lowerLetter"/>
+      <w:lvlText w:val="%8."/>
+      <w:lvlJc w:val="left"/>
+      <w:pPr>
+        <w:ind w:left="5760" w:hanging="360"/>
+      </w:pPr>
+    </w:lvl>
+    <w:lvl w:ilvl="8" w:tplc="041A001B" w:tentative="1">
+      <w:start w:val="1"/>
+      <w:numFmt w:val="lowerRoman"/>
+      <w:lvlText w:val="%9."/>
+      <w:lvlJc w:val="right"/>
+      <w:pPr>
+        <w:ind w:left="6480" w:hanging="180"/>
+      </w:pPr>
+    </w:lvl>
+  </w:abstractNum>
   <w:num w:numId="1" w16cid:durableId="1969503709">
     <w:abstractNumId w:val="0"/>
   </w:num>
   <w:num w:numId="2" w16cid:durableId="227424504">
     <w:abstractNumId w:val="1"/>
+  </w:num>
+  <w:num w:numId="3" w16cid:durableId="511528813">
+    <w:abstractNumId w:val="2"/>
   </w:num>
 </w:numbering>
 </file>
@@ -2348,7 +3767,6 @@
   <w:style w:type="character" w:default="1" w:styleId="DefaultParagraphFont">
     <w:name w:val="Default Paragraph Font"/>
     <w:uiPriority w:val="1"/>
-    <w:semiHidden/>
     <w:unhideWhenUsed/>
   </w:style>
   <w:style w:type="table" w:default="1" w:styleId="TableNormal">
@@ -2766,6 +4184,44 @@
     <w:uiPriority w:val="99"/>
     <w:rsid w:val="00AD2B1D"/>
   </w:style>
+  <w:style w:type="table" w:styleId="TableGrid">
+    <w:name w:val="Table Grid"/>
+    <w:basedOn w:val="TableNormal"/>
+    <w:uiPriority w:val="39"/>
+    <w:rsid w:val="00C5032F"/>
+    <w:pPr>
+      <w:spacing w:after="0" w:line="240" w:lineRule="auto"/>
+    </w:pPr>
+    <w:tblPr>
+      <w:tblBorders>
+        <w:top w:val="single" w:sz="4" w:space="0" w:color="auto"/>
+        <w:left w:val="single" w:sz="4" w:space="0" w:color="auto"/>
+        <w:bottom w:val="single" w:sz="4" w:space="0" w:color="auto"/>
+        <w:right w:val="single" w:sz="4" w:space="0" w:color="auto"/>
+        <w:insideH w:val="single" w:sz="4" w:space="0" w:color="auto"/>
+        <w:insideV w:val="single" w:sz="4" w:space="0" w:color="auto"/>
+      </w:tblBorders>
+    </w:tblPr>
+  </w:style>
+  <w:style w:type="paragraph" w:styleId="Caption">
+    <w:name w:val="caption"/>
+    <w:basedOn w:val="Normal"/>
+    <w:next w:val="Normal"/>
+    <w:uiPriority w:val="35"/>
+    <w:unhideWhenUsed/>
+    <w:qFormat/>
+    <w:rsid w:val="00EB333D"/>
+    <w:pPr>
+      <w:spacing w:after="200" w:line="240" w:lineRule="auto"/>
+    </w:pPr>
+    <w:rPr>
+      <w:i/>
+      <w:iCs/>
+      <w:color w:val="0E2841" w:themeColor="text2"/>
+      <w:sz w:val="18"/>
+      <w:szCs w:val="18"/>
+    </w:rPr>
+  </w:style>
 </w:styles>
 </file>
 

</xml_diff>

<commit_message>
Renamed NEC to full project's name. Updated docx and pdf.
</commit_message>
<xml_diff>
--- a/docs/DZ02/NeighbourConnect-SpecifikacijaDizajna.docx
+++ b/docs/DZ02/NeighbourConnect-SpecifikacijaDizajna.docx
@@ -1,6 +1,6 @@
 
 <file path=word/document.xml><?xml version="1.0" encoding="utf-8"?>
-<w:document xmlns:wpc="http://schemas.microsoft.com/office/word/2010/wordprocessingCanvas" xmlns:cx="http://schemas.microsoft.com/office/drawing/2014/chartex" xmlns:cx1="http://schemas.microsoft.com/office/drawing/2015/9/8/chartex" xmlns:cx2="http://schemas.microsoft.com/office/drawing/2015/10/21/chartex" xmlns:cx3="http://schemas.microsoft.com/office/drawing/2016/5/9/chartex" xmlns:cx4="http://schemas.microsoft.com/office/drawing/2016/5/10/chartex" xmlns:cx5="http://schemas.microsoft.com/office/drawing/2016/5/11/chartex" xmlns:cx6="http://schemas.microsoft.com/office/drawing/2016/5/12/chartex" xmlns:cx7="http://schemas.microsoft.com/office/drawing/2016/5/13/chartex" xmlns:cx8="http://schemas.microsoft.com/office/drawing/2016/5/14/chartex" xmlns:mc="http://schemas.openxmlformats.org/markup-compatibility/2006" xmlns:aink="http://schemas.microsoft.com/office/drawing/2016/ink" xmlns:am3d="http://schemas.microsoft.com/office/drawing/2017/model3d" xmlns:o="urn:schemas-microsoft-com:office:office" xmlns:oel="http://schemas.microsoft.com/office/2019/extlst" xmlns:r="http://schemas.openxmlformats.org/officeDocument/2006/relationships" xmlns:m="http://schemas.openxmlformats.org/officeDocument/2006/math" xmlns:v="urn:schemas-microsoft-com:vml" xmlns:wp14="http://schemas.microsoft.com/office/word/2010/wordprocessingDrawing" xmlns:wp="http://schemas.openxmlformats.org/drawingml/2006/wordprocessingDrawing" xmlns:w10="urn:schemas-microsoft-com:office:word" xmlns:w="http://schemas.openxmlformats.org/wordprocessingml/2006/main" xmlns:w14="http://schemas.microsoft.com/office/word/2010/wordml" xmlns:w15="http://schemas.microsoft.com/office/word/2012/wordml" xmlns:w16cex="http://schemas.microsoft.com/office/word/2018/wordml/cex" xmlns:w16cid="http://schemas.microsoft.com/office/word/2016/wordml/cid" xmlns:w16="http://schemas.microsoft.com/office/word/2018/wordml" xmlns:w16sdtdh="http://schemas.microsoft.com/office/word/2020/wordml/sdtdatahash" xmlns:w16se="http://schemas.microsoft.com/office/word/2015/wordml/symex" xmlns:wpg="http://schemas.microsoft.com/office/word/2010/wordprocessingGroup" xmlns:wpi="http://schemas.microsoft.com/office/word/2010/wordprocessingInk" xmlns:wne="http://schemas.microsoft.com/office/word/2006/wordml" xmlns:wps="http://schemas.microsoft.com/office/word/2010/wordprocessingShape" mc:Ignorable="w14 w15 w16se w16cid w16 w16cex w16sdtdh wp14">
+<w:document xmlns:wpc="http://schemas.microsoft.com/office/word/2010/wordprocessingCanvas" xmlns:cx="http://schemas.microsoft.com/office/drawing/2014/chartex" xmlns:cx1="http://schemas.microsoft.com/office/drawing/2015/9/8/chartex" xmlns:cx2="http://schemas.microsoft.com/office/drawing/2015/10/21/chartex" xmlns:cx3="http://schemas.microsoft.com/office/drawing/2016/5/9/chartex" xmlns:cx4="http://schemas.microsoft.com/office/drawing/2016/5/10/chartex" xmlns:cx5="http://schemas.microsoft.com/office/drawing/2016/5/11/chartex" xmlns:cx6="http://schemas.microsoft.com/office/drawing/2016/5/12/chartex" xmlns:cx7="http://schemas.microsoft.com/office/drawing/2016/5/13/chartex" xmlns:cx8="http://schemas.microsoft.com/office/drawing/2016/5/14/chartex" xmlns:mc="http://schemas.openxmlformats.org/markup-compatibility/2006" xmlns:aink="http://schemas.microsoft.com/office/drawing/2016/ink" xmlns:am3d="http://schemas.microsoft.com/office/drawing/2017/model3d" xmlns:o="urn:schemas-microsoft-com:office:office" xmlns:oel="http://schemas.microsoft.com/office/2019/extlst" xmlns:r="http://schemas.openxmlformats.org/officeDocument/2006/relationships" xmlns:m="http://schemas.openxmlformats.org/officeDocument/2006/math" xmlns:v="urn:schemas-microsoft-com:vml" xmlns:wp14="http://schemas.microsoft.com/office/word/2010/wordprocessingDrawing" xmlns:wp="http://schemas.openxmlformats.org/drawingml/2006/wordprocessingDrawing" xmlns:w10="urn:schemas-microsoft-com:office:word" xmlns:w="http://schemas.openxmlformats.org/wordprocessingml/2006/main" xmlns:w14="http://schemas.microsoft.com/office/word/2010/wordml" xmlns:w15="http://schemas.microsoft.com/office/word/2012/wordml" xmlns:w16cex="http://schemas.microsoft.com/office/word/2018/wordml/cex" xmlns:w16cid="http://schemas.microsoft.com/office/word/2016/wordml/cid" xmlns:w16="http://schemas.microsoft.com/office/word/2018/wordml" xmlns:w16du="http://schemas.microsoft.com/office/word/2023/wordml/word16du" xmlns:w16sdtdh="http://schemas.microsoft.com/office/word/2020/wordml/sdtdatahash" xmlns:w16se="http://schemas.microsoft.com/office/word/2015/wordml/symex" xmlns:wpg="http://schemas.microsoft.com/office/word/2010/wordprocessingGroup" xmlns:wpi="http://schemas.microsoft.com/office/word/2010/wordprocessingInk" xmlns:wne="http://schemas.microsoft.com/office/word/2006/wordml" xmlns:wps="http://schemas.microsoft.com/office/word/2010/wordprocessingShape" mc:Ignorable="w14 w15 w16se w16cid w16 w16cex w16sdtdh w16du wp14">
   <w:body>
     <w:p>
       <w:pPr>
@@ -447,7 +447,7 @@
           <w:r>
             <w:fldChar w:fldCharType="separate"/>
           </w:r>
-          <w:hyperlink w:anchor="_Toc164004641" w:history="1">
+          <w:hyperlink w:anchor="_Toc164018373" w:history="1">
             <w:r>
               <w:rPr>
                 <w:rStyle w:val="Hyperlink"/>
@@ -491,7 +491,7 @@
                 <w:noProof/>
                 <w:webHidden/>
               </w:rPr>
-              <w:instrText xml:space="preserve"> PAGEREF _Toc164004641 \h </w:instrText>
+              <w:instrText xml:space="preserve"> PAGEREF _Toc164018373 \h </w:instrText>
             </w:r>
             <w:r>
               <w:rPr>
@@ -537,7 +537,7 @@
               <w:lang w:eastAsia="hr-HR"/>
             </w:rPr>
           </w:pPr>
-          <w:hyperlink w:anchor="_Toc164004642" w:history="1">
+          <w:hyperlink w:anchor="_Toc164018374" w:history="1">
             <w:r>
               <w:rPr>
                 <w:rStyle w:val="Hyperlink"/>
@@ -581,7 +581,7 @@
                 <w:noProof/>
                 <w:webHidden/>
               </w:rPr>
-              <w:instrText xml:space="preserve"> PAGEREF _Toc164004642 \h </w:instrText>
+              <w:instrText xml:space="preserve"> PAGEREF _Toc164018374 \h </w:instrText>
             </w:r>
             <w:r>
               <w:rPr>
@@ -627,7 +627,7 @@
               <w:lang w:eastAsia="hr-HR"/>
             </w:rPr>
           </w:pPr>
-          <w:hyperlink w:anchor="_Toc164004643" w:history="1">
+          <w:hyperlink w:anchor="_Toc164018375" w:history="1">
             <w:r>
               <w:rPr>
                 <w:rStyle w:val="Hyperlink"/>
@@ -671,7 +671,7 @@
                 <w:noProof/>
                 <w:webHidden/>
               </w:rPr>
-              <w:instrText xml:space="preserve"> PAGEREF _Toc164004643 \h </w:instrText>
+              <w:instrText xml:space="preserve"> PAGEREF _Toc164018375 \h </w:instrText>
             </w:r>
             <w:r>
               <w:rPr>
@@ -691,7 +691,7 @@
                 <w:noProof/>
                 <w:webHidden/>
               </w:rPr>
-              <w:t>3</w:t>
+              <w:t>4</w:t>
             </w:r>
             <w:r>
               <w:rPr>
@@ -717,7 +717,7 @@
               <w:lang w:eastAsia="hr-HR"/>
             </w:rPr>
           </w:pPr>
-          <w:hyperlink w:anchor="_Toc164004644" w:history="1">
+          <w:hyperlink w:anchor="_Toc164018376" w:history="1">
             <w:r>
               <w:rPr>
                 <w:rStyle w:val="Hyperlink"/>
@@ -761,7 +761,7 @@
                 <w:noProof/>
                 <w:webHidden/>
               </w:rPr>
-              <w:instrText xml:space="preserve"> PAGEREF _Toc164004644 \h </w:instrText>
+              <w:instrText xml:space="preserve"> PAGEREF _Toc164018376 \h </w:instrText>
             </w:r>
             <w:r>
               <w:rPr>
@@ -781,7 +781,7 @@
                 <w:noProof/>
                 <w:webHidden/>
               </w:rPr>
-              <w:t>4</w:t>
+              <w:t>5</w:t>
             </w:r>
             <w:r>
               <w:rPr>
@@ -807,7 +807,7 @@
               <w:lang w:eastAsia="hr-HR"/>
             </w:rPr>
           </w:pPr>
-          <w:hyperlink w:anchor="_Toc164004645" w:history="1">
+          <w:hyperlink w:anchor="_Toc164018377" w:history="1">
             <w:r>
               <w:rPr>
                 <w:rStyle w:val="Hyperlink"/>
@@ -851,7 +851,7 @@
                 <w:noProof/>
                 <w:webHidden/>
               </w:rPr>
-              <w:instrText xml:space="preserve"> PAGEREF _Toc164004645 \h </w:instrText>
+              <w:instrText xml:space="preserve"> PAGEREF _Toc164018377 \h </w:instrText>
             </w:r>
             <w:r>
               <w:rPr>
@@ -871,7 +871,7 @@
                 <w:noProof/>
                 <w:webHidden/>
               </w:rPr>
-              <w:t>4</w:t>
+              <w:t>5</w:t>
             </w:r>
             <w:r>
               <w:rPr>
@@ -897,7 +897,7 @@
               <w:lang w:eastAsia="hr-HR"/>
             </w:rPr>
           </w:pPr>
-          <w:hyperlink w:anchor="_Toc164004646" w:history="1">
+          <w:hyperlink w:anchor="_Toc164018378" w:history="1">
             <w:r>
               <w:rPr>
                 <w:rStyle w:val="Hyperlink"/>
@@ -941,7 +941,7 @@
                 <w:noProof/>
                 <w:webHidden/>
               </w:rPr>
-              <w:instrText xml:space="preserve"> PAGEREF _Toc164004646 \h </w:instrText>
+              <w:instrText xml:space="preserve"> PAGEREF _Toc164018378 \h </w:instrText>
             </w:r>
             <w:r>
               <w:rPr>
@@ -961,7 +961,7 @@
                 <w:noProof/>
                 <w:webHidden/>
               </w:rPr>
-              <w:t>4</w:t>
+              <w:t>6</w:t>
             </w:r>
             <w:r>
               <w:rPr>
@@ -987,7 +987,7 @@
               <w:lang w:eastAsia="hr-HR"/>
             </w:rPr>
           </w:pPr>
-          <w:hyperlink w:anchor="_Toc164004647" w:history="1">
+          <w:hyperlink w:anchor="_Toc164018379" w:history="1">
             <w:r>
               <w:rPr>
                 <w:rStyle w:val="Hyperlink"/>
@@ -1031,7 +1031,7 @@
                 <w:noProof/>
                 <w:webHidden/>
               </w:rPr>
-              <w:instrText xml:space="preserve"> PAGEREF _Toc164004647 \h </w:instrText>
+              <w:instrText xml:space="preserve"> PAGEREF _Toc164018379 \h </w:instrText>
             </w:r>
             <w:r>
               <w:rPr>
@@ -1051,7 +1051,7 @@
                 <w:noProof/>
                 <w:webHidden/>
               </w:rPr>
-              <w:t>4</w:t>
+              <w:t>13</w:t>
             </w:r>
             <w:r>
               <w:rPr>
@@ -1077,7 +1077,7 @@
               <w:lang w:eastAsia="hr-HR"/>
             </w:rPr>
           </w:pPr>
-          <w:hyperlink w:anchor="_Toc164004648" w:history="1">
+          <w:hyperlink w:anchor="_Toc164018380" w:history="1">
             <w:r>
               <w:rPr>
                 <w:rStyle w:val="Hyperlink"/>
@@ -1121,7 +1121,7 @@
                 <w:noProof/>
                 <w:webHidden/>
               </w:rPr>
-              <w:instrText xml:space="preserve"> PAGEREF _Toc164004648 \h </w:instrText>
+              <w:instrText xml:space="preserve"> PAGEREF _Toc164018380 \h </w:instrText>
             </w:r>
             <w:r>
               <w:rPr>
@@ -1141,7 +1141,7 @@
                 <w:noProof/>
                 <w:webHidden/>
               </w:rPr>
-              <w:t>4</w:t>
+              <w:t>14</w:t>
             </w:r>
             <w:r>
               <w:rPr>
@@ -1167,7 +1167,7 @@
               <w:lang w:eastAsia="hr-HR"/>
             </w:rPr>
           </w:pPr>
-          <w:hyperlink w:anchor="_Toc164004649" w:history="1">
+          <w:hyperlink w:anchor="_Toc164018381" w:history="1">
             <w:r>
               <w:rPr>
                 <w:rStyle w:val="Hyperlink"/>
@@ -1211,7 +1211,7 @@
                 <w:noProof/>
                 <w:webHidden/>
               </w:rPr>
-              <w:instrText xml:space="preserve"> PAGEREF _Toc164004649 \h </w:instrText>
+              <w:instrText xml:space="preserve"> PAGEREF _Toc164018381 \h </w:instrText>
             </w:r>
             <w:r>
               <w:rPr>
@@ -1231,7 +1231,7 @@
                 <w:noProof/>
                 <w:webHidden/>
               </w:rPr>
-              <w:t>6</w:t>
+              <w:t>16</w:t>
             </w:r>
             <w:r>
               <w:rPr>
@@ -1257,7 +1257,7 @@
               <w:lang w:eastAsia="hr-HR"/>
             </w:rPr>
           </w:pPr>
-          <w:hyperlink w:anchor="_Toc164004650" w:history="1">
+          <w:hyperlink w:anchor="_Toc164018382" w:history="1">
             <w:r>
               <w:rPr>
                 <w:rStyle w:val="Hyperlink"/>
@@ -1301,7 +1301,7 @@
                 <w:noProof/>
                 <w:webHidden/>
               </w:rPr>
-              <w:instrText xml:space="preserve"> PAGEREF _Toc164004650 \h </w:instrText>
+              <w:instrText xml:space="preserve"> PAGEREF _Toc164018382 \h </w:instrText>
             </w:r>
             <w:r>
               <w:rPr>
@@ -1321,7 +1321,7 @@
                 <w:noProof/>
                 <w:webHidden/>
               </w:rPr>
-              <w:t>7</w:t>
+              <w:t>18</w:t>
             </w:r>
             <w:r>
               <w:rPr>
@@ -1371,7 +1371,7 @@
       <w:pPr>
         <w:pStyle w:val="Heading1"/>
       </w:pPr>
-      <w:bookmarkStart w:id="0" w:name="_Toc164004641"/>
+      <w:bookmarkStart w:id="0" w:name="_Toc164018373"/>
       <w:r>
         <w:lastRenderedPageBreak/>
         <w:t>Oblikovanje podataka</w:t>
@@ -1382,13 +1382,39 @@
       <w:pPr>
         <w:pStyle w:val="Heading2"/>
       </w:pPr>
-      <w:bookmarkStart w:id="1" w:name="_Toc164004642"/>
+      <w:bookmarkStart w:id="1" w:name="_Toc164018374"/>
       <w:r>
         <w:t>Konceptualni model podataka</w:t>
       </w:r>
       <w:bookmarkEnd w:id="1"/>
     </w:p>
     <w:p>
+      <w:r>
+        <w:t xml:space="preserve">Konceptualni model podataka (ER dijagram) prikazan je u nastavku </w:t>
+      </w:r>
+      <w:r>
+        <w:fldChar w:fldCharType="begin"/>
+      </w:r>
+      <w:r>
+        <w:instrText xml:space="preserve"> REF _Ref164017476 \r \h </w:instrText>
+      </w:r>
+      <w:r>
+        <w:fldChar w:fldCharType="separate"/>
+      </w:r>
+      <w:r>
+        <w:t>[2]</w:t>
+      </w:r>
+      <w:r>
+        <w:fldChar w:fldCharType="end"/>
+      </w:r>
+      <w:r>
+        <w:t>:</w:t>
+      </w:r>
+    </w:p>
+    <w:p>
+      <w:pPr>
+        <w:keepNext/>
+      </w:pPr>
       <w:r>
         <w:rPr>
           <w:noProof/>
@@ -1438,10 +1464,54 @@
     </w:p>
     <w:p>
       <w:pPr>
+        <w:pStyle w:val="Caption"/>
+        <w:jc w:val="center"/>
+      </w:pPr>
+      <w:r>
+        <w:t xml:space="preserve">Slika </w:t>
+      </w:r>
+      <w:r>
+        <w:fldChar w:fldCharType="begin"/>
+      </w:r>
+      <w:r>
+        <w:instrText xml:space="preserve"> SEQ Slika \* ARABIC </w:instrText>
+      </w:r>
+      <w:r>
+        <w:fldChar w:fldCharType="separate"/>
+      </w:r>
+      <w:r>
+        <w:rPr>
+          <w:noProof/>
+        </w:rPr>
+        <w:t>1</w:t>
+      </w:r>
+      <w:r>
+        <w:fldChar w:fldCharType="end"/>
+      </w:r>
+      <w:r>
+        <w:t xml:space="preserve"> Konceptualni model podataka</w:t>
+      </w:r>
+    </w:p>
+    <w:p>
+      <w:pPr>
+        <w:rPr>
+          <w:rFonts w:asciiTheme="majorHAnsi" w:eastAsiaTheme="majorEastAsia" w:hAnsiTheme="majorHAnsi" w:cstheme="majorBidi"/>
+          <w:b/>
+          <w:sz w:val="28"/>
+          <w:szCs w:val="32"/>
+        </w:rPr>
+      </w:pPr>
+      <w:r>
+        <w:br w:type="page"/>
+      </w:r>
+    </w:p>
+    <w:p>
+      <w:pPr>
         <w:pStyle w:val="Heading2"/>
       </w:pPr>
-      <w:bookmarkStart w:id="2" w:name="_Toc164004643"/>
-      <w:r>
+      <w:bookmarkStart w:id="2" w:name="_Toc164018375"/>
+      <w:r>
+        <w:lastRenderedPageBreak/>
         <w:t>Model baze podataka</w:t>
       </w:r>
       <w:bookmarkEnd w:id="2"/>
@@ -1457,19 +1527,22 @@
         <w:fldChar w:fldCharType="begin"/>
       </w:r>
       <w:r>
-        <w:instrText xml:space="preserve"> REF _Ref163946237 \r \h </w:instrText>
+        <w:instrText xml:space="preserve"> REF _Ref164017557 \r \h </w:instrText>
       </w:r>
       <w:r>
         <w:fldChar w:fldCharType="separate"/>
       </w:r>
       <w:r>
-        <w:t>[1]</w:t>
+        <w:t>[3]</w:t>
       </w:r>
       <w:r>
         <w:fldChar w:fldCharType="end"/>
       </w:r>
       <w:r>
-        <w:t xml:space="preserve"> prikazuje model baze podataka koji je nastavo iz konceptualnog ER modelal podataka.</w:t>
+        <w:t xml:space="preserve"> </w:t>
+      </w:r>
+      <w:r>
+        <w:t>prikazuje model baze podataka koji je nastavo iz konceptualnog ER modela podataka.</w:t>
       </w:r>
     </w:p>
     <w:p>
@@ -1480,7 +1553,6 @@
         <w:rPr>
           <w:noProof/>
         </w:rPr>
-        <w:lastRenderedPageBreak/>
         <w:drawing>
           <wp:inline distT="0" distB="0" distL="0" distR="0" wp14:anchorId="666CA4E0" wp14:editId="283DBA5D">
             <wp:extent cx="5760720" cy="3301853"/>
@@ -1551,7 +1623,7 @@
         <w:rPr>
           <w:noProof/>
         </w:rPr>
-        <w:t>1</w:t>
+        <w:t>2</w:t>
       </w:r>
       <w:r>
         <w:fldChar w:fldCharType="end"/>
@@ -1562,7 +1634,10 @@
     </w:p>
     <w:p>
       <w:r>
-        <w:t xml:space="preserve">Priložene skripte </w:t>
+        <w:t>Priložene skripte</w:t>
+      </w:r>
+      <w:r>
+        <w:t xml:space="preserve"> </w:t>
       </w:r>
       <w:r>
         <w:fldChar w:fldCharType="begin"/>
@@ -1574,13 +1649,19 @@
         <w:fldChar w:fldCharType="separate"/>
       </w:r>
       <w:r>
-        <w:t>[2]</w:t>
+        <w:t>[4]</w:t>
       </w:r>
       <w:r>
         <w:fldChar w:fldCharType="end"/>
       </w:r>
       <w:r>
-        <w:t xml:space="preserve"> i </w:t>
+        <w:t xml:space="preserve"> </w:t>
+      </w:r>
+      <w:r>
+        <w:t>i</w:t>
+      </w:r>
+      <w:r>
+        <w:t xml:space="preserve"> </w:t>
       </w:r>
       <w:r>
         <w:fldChar w:fldCharType="begin"/>
@@ -1592,13 +1673,40 @@
         <w:fldChar w:fldCharType="separate"/>
       </w:r>
       <w:r>
-        <w:t>[3]</w:t>
+        <w:t>[5]</w:t>
       </w:r>
       <w:r>
         <w:fldChar w:fldCharType="end"/>
       </w:r>
       <w:r>
-        <w:t xml:space="preserve"> kreiraju, odnosno pune bazu podataka testnim podacima. Korištena je PostgreSQL baza podataka.</w:t>
+        <w:t xml:space="preserve"> </w:t>
+      </w:r>
+      <w:r>
+        <w:t>kreiraju, odnosno pune bazu podataka testnim podacima. Korištena je PostgreSQL baza podataka.</w:t>
+      </w:r>
+      <w:r>
+        <w:t xml:space="preserve"> Napomena: preporučujemo prvo kreirati novu bazu podataka naredbom </w:t>
+      </w:r>
+      <w:r>
+        <w:rPr>
+          <w:rFonts w:ascii="Cascadia Code" w:hAnsi="Cascadia Code" w:cs="Cascadia Code"/>
+        </w:rPr>
+        <w:t>create database nec;</w:t>
+      </w:r>
+      <w:r>
+        <w:rPr>
+          <w:rFonts w:ascii="Cascadia Code" w:hAnsi="Cascadia Code" w:cs="Cascadia Code"/>
+        </w:rPr>
+        <w:t xml:space="preserve"> </w:t>
+      </w:r>
+      <w:r>
+        <w:rPr>
+          <w:rFonts w:cs="Cascadia Code"/>
+        </w:rPr>
+        <w:t>(ime je proizvoljno)</w:t>
+      </w:r>
+      <w:r>
+        <w:t>.</w:t>
       </w:r>
     </w:p>
     <w:p>
@@ -1618,7 +1726,7 @@
       <w:pPr>
         <w:pStyle w:val="Heading1"/>
       </w:pPr>
-      <w:bookmarkStart w:id="3" w:name="_Toc164004644"/>
+      <w:bookmarkStart w:id="3" w:name="_Toc164018376"/>
       <w:r>
         <w:lastRenderedPageBreak/>
         <w:t>O</w:t>
@@ -1632,13 +1740,39 @@
       <w:pPr>
         <w:pStyle w:val="Heading2"/>
       </w:pPr>
-      <w:bookmarkStart w:id="4" w:name="_Toc164004645"/>
+      <w:bookmarkStart w:id="4" w:name="_Toc164018377"/>
       <w:r>
         <w:t>Dijagram aktivnosti</w:t>
       </w:r>
       <w:bookmarkEnd w:id="4"/>
     </w:p>
     <w:p>
+      <w:r>
+        <w:t xml:space="preserve">Dijagram aktivnosti </w:t>
+      </w:r>
+      <w:r>
+        <w:fldChar w:fldCharType="begin"/>
+      </w:r>
+      <w:r>
+        <w:instrText xml:space="preserve"> REF _Ref164017838 \r \h </w:instrText>
+      </w:r>
+      <w:r>
+        <w:fldChar w:fldCharType="separate"/>
+      </w:r>
+      <w:r>
+        <w:t>[7]</w:t>
+      </w:r>
+      <w:r>
+        <w:fldChar w:fldCharType="end"/>
+      </w:r>
+      <w:r>
+        <w:t>:</w:t>
+      </w:r>
+    </w:p>
+    <w:p>
+      <w:pPr>
+        <w:keepNext/>
+      </w:pPr>
       <w:r>
         <w:rPr>
           <w:noProof/>
@@ -1687,6 +1821,36 @@
       </w:r>
     </w:p>
     <w:p>
+      <w:pPr>
+        <w:pStyle w:val="Caption"/>
+        <w:jc w:val="center"/>
+      </w:pPr>
+      <w:r>
+        <w:t xml:space="preserve">Slika </w:t>
+      </w:r>
+      <w:r>
+        <w:fldChar w:fldCharType="begin"/>
+      </w:r>
+      <w:r>
+        <w:instrText xml:space="preserve"> SEQ Slika \* ARABIC </w:instrText>
+      </w:r>
+      <w:r>
+        <w:fldChar w:fldCharType="separate"/>
+      </w:r>
+      <w:r>
+        <w:rPr>
+          <w:noProof/>
+        </w:rPr>
+        <w:t>3</w:t>
+      </w:r>
+      <w:r>
+        <w:fldChar w:fldCharType="end"/>
+      </w:r>
+      <w:r>
+        <w:t xml:space="preserve"> Dijagram aktivnosti</w:t>
+      </w:r>
+    </w:p>
+    <w:p>
       <w:r>
         <w:br w:type="page"/>
       </w:r>
@@ -1696,11 +1860,34 @@
       <w:pPr>
         <w:pStyle w:val="Heading2"/>
       </w:pPr>
-      <w:bookmarkStart w:id="5" w:name="_Toc164004646"/>
+      <w:bookmarkStart w:id="5" w:name="_Toc164018378"/>
       <w:r>
         <w:t>Slučajevi korištenja za dijagram aktivnosti</w:t>
       </w:r>
       <w:bookmarkEnd w:id="5"/>
+    </w:p>
+    <w:p>
+      <w:r>
+        <w:t xml:space="preserve">Slučajevi korištenja </w:t>
+      </w:r>
+      <w:r>
+        <w:fldChar w:fldCharType="begin"/>
+      </w:r>
+      <w:r>
+        <w:instrText xml:space="preserve"> REF _Ref164017936 \r \h </w:instrText>
+      </w:r>
+      <w:r>
+        <w:fldChar w:fldCharType="separate"/>
+      </w:r>
+      <w:r>
+        <w:t>[8]</w:t>
+      </w:r>
+      <w:r>
+        <w:fldChar w:fldCharType="end"/>
+      </w:r>
+      <w:r>
+        <w:t>:</w:t>
+      </w:r>
     </w:p>
     <w:tbl>
       <w:tblPr>
@@ -1981,13 +2168,7 @@
               <w:rPr>
                 <w:sz w:val="20"/>
               </w:rPr>
-              <w:t xml:space="preserve">Registrirani korisnik – javlja se na oglas </w:t>
-            </w:r>
-            <w:r>
-              <w:rPr>
-                <w:sz w:val="20"/>
-              </w:rPr>
-              <w:t>kućanstva za koje je zainteresiran</w:t>
+              <w:t>Registrirani korisnik – javlja se na oglas kućanstva za koje je zainteresiran</w:t>
             </w:r>
           </w:p>
         </w:tc>
@@ -2125,21 +2306,7 @@
                 <w:sz w:val="20"/>
               </w:rPr>
               <w:tab/>
-              <w:t>Asocijacija (</w:t>
-            </w:r>
-            <w:proofErr w:type="spellStart"/>
-            <w:r>
-              <w:rPr>
-                <w:sz w:val="20"/>
-              </w:rPr>
-              <w:t>association</w:t>
-            </w:r>
-            <w:proofErr w:type="spellEnd"/>
-            <w:r>
-              <w:rPr>
-                <w:sz w:val="20"/>
-              </w:rPr>
-              <w:t>):</w:t>
+              <w:t>Asocijacija (association):</w:t>
             </w:r>
             <w:r>
               <w:rPr>
@@ -2165,21 +2332,7 @@
                 <w:sz w:val="20"/>
               </w:rPr>
               <w:tab/>
-              <w:t>Uključivanje (</w:t>
-            </w:r>
-            <w:proofErr w:type="spellStart"/>
-            <w:r>
-              <w:rPr>
-                <w:sz w:val="20"/>
-              </w:rPr>
-              <w:t>include</w:t>
-            </w:r>
-            <w:proofErr w:type="spellEnd"/>
-            <w:r>
-              <w:rPr>
-                <w:sz w:val="20"/>
-              </w:rPr>
-              <w:t xml:space="preserve">):      </w:t>
+              <w:t xml:space="preserve">Uključivanje (include):      </w:t>
             </w:r>
             <w:r>
               <w:rPr>
@@ -2199,21 +2352,7 @@
                 <w:sz w:val="20"/>
               </w:rPr>
               <w:tab/>
-              <w:t>Proširenje (</w:t>
-            </w:r>
-            <w:proofErr w:type="spellStart"/>
-            <w:r>
-              <w:rPr>
-                <w:sz w:val="20"/>
-              </w:rPr>
-              <w:t>extend</w:t>
-            </w:r>
-            <w:proofErr w:type="spellEnd"/>
-            <w:r>
-              <w:rPr>
-                <w:sz w:val="20"/>
-              </w:rPr>
-              <w:t>):</w:t>
+              <w:t>Proširenje (extend):</w:t>
             </w:r>
             <w:r>
               <w:rPr>
@@ -2245,21 +2384,7 @@
                 <w:sz w:val="20"/>
               </w:rPr>
               <w:tab/>
-              <w:t>Generalizacija (</w:t>
-            </w:r>
-            <w:proofErr w:type="spellStart"/>
-            <w:r>
-              <w:rPr>
-                <w:sz w:val="20"/>
-              </w:rPr>
-              <w:t>generalization</w:t>
-            </w:r>
-            <w:proofErr w:type="spellEnd"/>
-            <w:r>
-              <w:rPr>
-                <w:sz w:val="20"/>
-              </w:rPr>
-              <w:t xml:space="preserve">): </w:t>
+              <w:t xml:space="preserve">Generalizacija (generalization): </w:t>
             </w:r>
             <w:r>
               <w:rPr>
@@ -2390,21 +2515,7 @@
               <w:rPr>
                 <w:sz w:val="20"/>
               </w:rPr>
-              <w:t xml:space="preserve">                        izvodi se </w:t>
-            </w:r>
-            <w:proofErr w:type="spellStart"/>
-            <w:r>
-              <w:rPr>
-                <w:sz w:val="20"/>
-              </w:rPr>
-              <w:t>podtok</w:t>
-            </w:r>
-            <w:proofErr w:type="spellEnd"/>
-            <w:r>
-              <w:rPr>
-                <w:sz w:val="20"/>
-              </w:rPr>
-              <w:t xml:space="preserve"> T-1: Filtriranje oglasa</w:t>
+              <w:t xml:space="preserve">                        izvodi se podtok T-1: Filtriranje oglasa</w:t>
             </w:r>
           </w:p>
           <w:p>
@@ -2480,23 +2591,13 @@
                 <w:sz w:val="20"/>
               </w:rPr>
             </w:pPr>
-            <w:proofErr w:type="spellStart"/>
-            <w:r>
-              <w:rPr>
-                <w:b/>
-                <w:bCs/>
-                <w:sz w:val="20"/>
-              </w:rPr>
-              <w:t>Podtokovi</w:t>
-            </w:r>
-            <w:proofErr w:type="spellEnd"/>
-            <w:r>
-              <w:rPr>
-                <w:b/>
-                <w:bCs/>
-                <w:sz w:val="20"/>
-              </w:rPr>
-              <w:t>:</w:t>
+            <w:r>
+              <w:rPr>
+                <w:b/>
+                <w:bCs/>
+                <w:sz w:val="20"/>
+              </w:rPr>
+              <w:t>Podtokovi:</w:t>
             </w:r>
           </w:p>
           <w:p>
@@ -3118,21 +3219,7 @@
                 <w:sz w:val="20"/>
               </w:rPr>
               <w:tab/>
-              <w:t>Asocijacija (</w:t>
-            </w:r>
-            <w:proofErr w:type="spellStart"/>
-            <w:r>
-              <w:rPr>
-                <w:sz w:val="20"/>
-              </w:rPr>
-              <w:t>association</w:t>
-            </w:r>
-            <w:proofErr w:type="spellEnd"/>
-            <w:r>
-              <w:rPr>
-                <w:sz w:val="20"/>
-              </w:rPr>
-              <w:t>):</w:t>
+              <w:t>Asocijacija (association):</w:t>
             </w:r>
             <w:r>
               <w:rPr>
@@ -3158,21 +3245,7 @@
                 <w:sz w:val="20"/>
               </w:rPr>
               <w:tab/>
-              <w:t>Uključivanje (</w:t>
-            </w:r>
-            <w:proofErr w:type="spellStart"/>
-            <w:r>
-              <w:rPr>
-                <w:sz w:val="20"/>
-              </w:rPr>
-              <w:t>include</w:t>
-            </w:r>
-            <w:proofErr w:type="spellEnd"/>
-            <w:r>
-              <w:rPr>
-                <w:sz w:val="20"/>
-              </w:rPr>
-              <w:t xml:space="preserve">):      </w:t>
+              <w:t xml:space="preserve">Uključivanje (include):      </w:t>
             </w:r>
             <w:r>
               <w:rPr>
@@ -3192,21 +3265,7 @@
                 <w:sz w:val="20"/>
               </w:rPr>
               <w:tab/>
-              <w:t>Proširenje (</w:t>
-            </w:r>
-            <w:proofErr w:type="spellStart"/>
-            <w:r>
-              <w:rPr>
-                <w:sz w:val="20"/>
-              </w:rPr>
-              <w:t>extend</w:t>
-            </w:r>
-            <w:proofErr w:type="spellEnd"/>
-            <w:r>
-              <w:rPr>
-                <w:sz w:val="20"/>
-              </w:rPr>
-              <w:t>):</w:t>
+              <w:t>Proširenje (extend):</w:t>
             </w:r>
             <w:r>
               <w:rPr>
@@ -3238,21 +3297,7 @@
                 <w:sz w:val="20"/>
               </w:rPr>
               <w:tab/>
-              <w:t>Generalizacija (</w:t>
-            </w:r>
-            <w:proofErr w:type="spellStart"/>
-            <w:r>
-              <w:rPr>
-                <w:sz w:val="20"/>
-              </w:rPr>
-              <w:t>generalization</w:t>
-            </w:r>
-            <w:proofErr w:type="spellEnd"/>
-            <w:r>
-              <w:rPr>
-                <w:sz w:val="20"/>
-              </w:rPr>
-              <w:t xml:space="preserve">): </w:t>
+              <w:t xml:space="preserve">Generalizacija (generalization): </w:t>
             </w:r>
             <w:r>
               <w:rPr>
@@ -3383,21 +3428,7 @@
               <w:rPr>
                 <w:sz w:val="20"/>
               </w:rPr>
-              <w:t xml:space="preserve">                 izvodi se </w:t>
-            </w:r>
-            <w:proofErr w:type="spellStart"/>
-            <w:r>
-              <w:rPr>
-                <w:sz w:val="20"/>
-              </w:rPr>
-              <w:t>podtok</w:t>
-            </w:r>
-            <w:proofErr w:type="spellEnd"/>
-            <w:r>
-              <w:rPr>
-                <w:sz w:val="20"/>
-              </w:rPr>
-              <w:t xml:space="preserve"> T-1: Filtriranje javnih obavijesti</w:t>
+              <w:t xml:space="preserve">                 izvodi se podtok T-1: Filtriranje javnih obavijesti</w:t>
             </w:r>
           </w:p>
           <w:p>
@@ -3435,21 +3466,7 @@
               <w:rPr>
                 <w:sz w:val="20"/>
               </w:rPr>
-              <w:t xml:space="preserve">                 izvodi se </w:t>
-            </w:r>
-            <w:proofErr w:type="spellStart"/>
-            <w:r>
-              <w:rPr>
-                <w:sz w:val="20"/>
-              </w:rPr>
-              <w:t>podtok</w:t>
-            </w:r>
-            <w:proofErr w:type="spellEnd"/>
-            <w:r>
-              <w:rPr>
-                <w:sz w:val="20"/>
-              </w:rPr>
-              <w:t xml:space="preserve"> T-2: Pretraživanje po ključnim riječima</w:t>
+              <w:t xml:space="preserve">                 izvodi se podtok T-2: Pretraživanje po ključnim riječima</w:t>
             </w:r>
           </w:p>
           <w:p>
@@ -3495,23 +3512,13 @@
                 <w:sz w:val="20"/>
               </w:rPr>
             </w:pPr>
-            <w:proofErr w:type="spellStart"/>
-            <w:r>
-              <w:rPr>
-                <w:b/>
-                <w:bCs/>
-                <w:sz w:val="20"/>
-              </w:rPr>
-              <w:t>Podtokovi</w:t>
-            </w:r>
-            <w:proofErr w:type="spellEnd"/>
-            <w:r>
-              <w:rPr>
-                <w:b/>
-                <w:bCs/>
-                <w:sz w:val="20"/>
-              </w:rPr>
-              <w:t>:</w:t>
+            <w:r>
+              <w:rPr>
+                <w:b/>
+                <w:bCs/>
+                <w:sz w:val="20"/>
+              </w:rPr>
+              <w:t>Podtokovi:</w:t>
             </w:r>
           </w:p>
           <w:p>
@@ -4194,21 +4201,7 @@
                 <w:sz w:val="20"/>
               </w:rPr>
               <w:tab/>
-              <w:t>Asocijacija (</w:t>
-            </w:r>
-            <w:proofErr w:type="spellStart"/>
-            <w:r>
-              <w:rPr>
-                <w:sz w:val="20"/>
-              </w:rPr>
-              <w:t>association</w:t>
-            </w:r>
-            <w:proofErr w:type="spellEnd"/>
-            <w:r>
-              <w:rPr>
-                <w:sz w:val="20"/>
-              </w:rPr>
-              <w:t>):</w:t>
+              <w:t>Asocijacija (association):</w:t>
             </w:r>
             <w:r>
               <w:rPr>
@@ -4234,21 +4227,7 @@
                 <w:sz w:val="20"/>
               </w:rPr>
               <w:tab/>
-              <w:t>Uključivanje (</w:t>
-            </w:r>
-            <w:proofErr w:type="spellStart"/>
-            <w:r>
-              <w:rPr>
-                <w:sz w:val="20"/>
-              </w:rPr>
-              <w:t>include</w:t>
-            </w:r>
-            <w:proofErr w:type="spellEnd"/>
-            <w:r>
-              <w:rPr>
-                <w:sz w:val="20"/>
-              </w:rPr>
-              <w:t xml:space="preserve">):      </w:t>
+              <w:t xml:space="preserve">Uključivanje (include):      </w:t>
             </w:r>
             <w:r>
               <w:rPr>
@@ -4268,21 +4247,7 @@
                 <w:sz w:val="20"/>
               </w:rPr>
               <w:tab/>
-              <w:t>Proširenje (</w:t>
-            </w:r>
-            <w:proofErr w:type="spellStart"/>
-            <w:r>
-              <w:rPr>
-                <w:sz w:val="20"/>
-              </w:rPr>
-              <w:t>extend</w:t>
-            </w:r>
-            <w:proofErr w:type="spellEnd"/>
-            <w:r>
-              <w:rPr>
-                <w:sz w:val="20"/>
-              </w:rPr>
-              <w:t>):</w:t>
+              <w:t>Proširenje (extend):</w:t>
             </w:r>
             <w:r>
               <w:rPr>
@@ -4314,21 +4279,7 @@
                 <w:sz w:val="20"/>
               </w:rPr>
               <w:tab/>
-              <w:t>Generalizacija (</w:t>
-            </w:r>
-            <w:proofErr w:type="spellStart"/>
-            <w:r>
-              <w:rPr>
-                <w:sz w:val="20"/>
-              </w:rPr>
-              <w:t>generalization</w:t>
-            </w:r>
-            <w:proofErr w:type="spellEnd"/>
-            <w:r>
-              <w:rPr>
-                <w:sz w:val="20"/>
-              </w:rPr>
-              <w:t xml:space="preserve">): </w:t>
+              <w:t xml:space="preserve">Generalizacija (generalization): </w:t>
             </w:r>
             <w:r>
               <w:rPr>
@@ -4518,23 +4469,13 @@
                 <w:sz w:val="20"/>
               </w:rPr>
             </w:pPr>
-            <w:proofErr w:type="spellStart"/>
-            <w:r>
-              <w:rPr>
-                <w:b/>
-                <w:bCs/>
-                <w:sz w:val="20"/>
-              </w:rPr>
-              <w:t>Podtokovi</w:t>
-            </w:r>
-            <w:proofErr w:type="spellEnd"/>
-            <w:r>
-              <w:rPr>
-                <w:b/>
-                <w:bCs/>
-                <w:sz w:val="20"/>
-              </w:rPr>
-              <w:t>:</w:t>
+            <w:r>
+              <w:rPr>
+                <w:b/>
+                <w:bCs/>
+                <w:sz w:val="20"/>
+              </w:rPr>
+              <w:t>Podtokovi:</w:t>
             </w:r>
           </w:p>
           <w:p>
@@ -5002,21 +4943,7 @@
                 <w:sz w:val="20"/>
               </w:rPr>
               <w:tab/>
-              <w:t>Asocijacija (</w:t>
-            </w:r>
-            <w:proofErr w:type="spellStart"/>
-            <w:r>
-              <w:rPr>
-                <w:sz w:val="20"/>
-              </w:rPr>
-              <w:t>association</w:t>
-            </w:r>
-            <w:proofErr w:type="spellEnd"/>
-            <w:r>
-              <w:rPr>
-                <w:sz w:val="20"/>
-              </w:rPr>
-              <w:t>):</w:t>
+              <w:t>Asocijacija (association):</w:t>
             </w:r>
             <w:r>
               <w:rPr>
@@ -5042,21 +4969,7 @@
                 <w:sz w:val="20"/>
               </w:rPr>
               <w:tab/>
-              <w:t>Uključivanje (</w:t>
-            </w:r>
-            <w:proofErr w:type="spellStart"/>
-            <w:r>
-              <w:rPr>
-                <w:sz w:val="20"/>
-              </w:rPr>
-              <w:t>include</w:t>
-            </w:r>
-            <w:proofErr w:type="spellEnd"/>
-            <w:r>
-              <w:rPr>
-                <w:sz w:val="20"/>
-              </w:rPr>
-              <w:t xml:space="preserve">):      </w:t>
+              <w:t xml:space="preserve">Uključivanje (include):      </w:t>
             </w:r>
             <w:r>
               <w:rPr>
@@ -5076,21 +4989,7 @@
                 <w:sz w:val="20"/>
               </w:rPr>
               <w:tab/>
-              <w:t>Proširenje (</w:t>
-            </w:r>
-            <w:proofErr w:type="spellStart"/>
-            <w:r>
-              <w:rPr>
-                <w:sz w:val="20"/>
-              </w:rPr>
-              <w:t>extend</w:t>
-            </w:r>
-            <w:proofErr w:type="spellEnd"/>
-            <w:r>
-              <w:rPr>
-                <w:sz w:val="20"/>
-              </w:rPr>
-              <w:t>):</w:t>
+              <w:t>Proširenje (extend):</w:t>
             </w:r>
             <w:r>
               <w:rPr>
@@ -5122,21 +5021,7 @@
                 <w:sz w:val="20"/>
               </w:rPr>
               <w:tab/>
-              <w:t>Generalizacija (</w:t>
-            </w:r>
-            <w:proofErr w:type="spellStart"/>
-            <w:r>
-              <w:rPr>
-                <w:sz w:val="20"/>
-              </w:rPr>
-              <w:t>generalization</w:t>
-            </w:r>
-            <w:proofErr w:type="spellEnd"/>
-            <w:r>
-              <w:rPr>
-                <w:sz w:val="20"/>
-              </w:rPr>
-              <w:t xml:space="preserve">): </w:t>
+              <w:t xml:space="preserve">Generalizacija (generalization): </w:t>
             </w:r>
             <w:r>
               <w:rPr>
@@ -5326,23 +5211,13 @@
                 <w:sz w:val="20"/>
               </w:rPr>
             </w:pPr>
-            <w:proofErr w:type="spellStart"/>
-            <w:r>
-              <w:rPr>
-                <w:b/>
-                <w:bCs/>
-                <w:sz w:val="20"/>
-              </w:rPr>
-              <w:t>Podtokovi</w:t>
-            </w:r>
-            <w:proofErr w:type="spellEnd"/>
-            <w:r>
-              <w:rPr>
-                <w:b/>
-                <w:bCs/>
-                <w:sz w:val="20"/>
-              </w:rPr>
-              <w:t>:</w:t>
+            <w:r>
+              <w:rPr>
+                <w:b/>
+                <w:bCs/>
+                <w:sz w:val="20"/>
+              </w:rPr>
+              <w:t>Podtokovi:</w:t>
             </w:r>
           </w:p>
           <w:p>
@@ -5803,21 +5678,7 @@
                 <w:sz w:val="20"/>
               </w:rPr>
               <w:tab/>
-              <w:t>Asocijacija (</w:t>
-            </w:r>
-            <w:proofErr w:type="spellStart"/>
-            <w:r>
-              <w:rPr>
-                <w:sz w:val="20"/>
-              </w:rPr>
-              <w:t>association</w:t>
-            </w:r>
-            <w:proofErr w:type="spellEnd"/>
-            <w:r>
-              <w:rPr>
-                <w:sz w:val="20"/>
-              </w:rPr>
-              <w:t>):</w:t>
+              <w:t>Asocijacija (association):</w:t>
             </w:r>
             <w:r>
               <w:rPr>
@@ -5838,21 +5699,7 @@
                 <w:sz w:val="20"/>
               </w:rPr>
               <w:tab/>
-              <w:t>Uključivanje (</w:t>
-            </w:r>
-            <w:proofErr w:type="spellStart"/>
-            <w:r>
-              <w:rPr>
-                <w:sz w:val="20"/>
-              </w:rPr>
-              <w:t>include</w:t>
-            </w:r>
-            <w:proofErr w:type="spellEnd"/>
-            <w:r>
-              <w:rPr>
-                <w:sz w:val="20"/>
-              </w:rPr>
-              <w:t>):      /</w:t>
+              <w:t>Uključivanje (include):      /</w:t>
             </w:r>
           </w:p>
           <w:p>
@@ -5866,21 +5713,7 @@
                 <w:sz w:val="20"/>
               </w:rPr>
               <w:tab/>
-              <w:t>Proširenje (</w:t>
-            </w:r>
-            <w:proofErr w:type="spellStart"/>
-            <w:r>
-              <w:rPr>
-                <w:sz w:val="20"/>
-              </w:rPr>
-              <w:t>extend</w:t>
-            </w:r>
-            <w:proofErr w:type="spellEnd"/>
-            <w:r>
-              <w:rPr>
-                <w:sz w:val="20"/>
-              </w:rPr>
-              <w:t>):</w:t>
+              <w:t>Proširenje (extend):</w:t>
             </w:r>
             <w:r>
               <w:rPr>
@@ -5907,21 +5740,7 @@
                 <w:sz w:val="20"/>
               </w:rPr>
               <w:tab/>
-              <w:t>Generalizacija (</w:t>
-            </w:r>
-            <w:proofErr w:type="spellStart"/>
-            <w:r>
-              <w:rPr>
-                <w:sz w:val="20"/>
-              </w:rPr>
-              <w:t>generalization</w:t>
-            </w:r>
-            <w:proofErr w:type="spellEnd"/>
-            <w:r>
-              <w:rPr>
-                <w:sz w:val="20"/>
-              </w:rPr>
-              <w:t>): /</w:t>
+              <w:t>Generalizacija (generalization): /</w:t>
             </w:r>
             <w:r>
               <w:rPr>
@@ -6122,23 +5941,13 @@
                 <w:sz w:val="20"/>
               </w:rPr>
             </w:pPr>
-            <w:proofErr w:type="spellStart"/>
-            <w:r>
-              <w:rPr>
-                <w:b/>
-                <w:bCs/>
-                <w:sz w:val="20"/>
-              </w:rPr>
-              <w:t>Podtokovi</w:t>
-            </w:r>
-            <w:proofErr w:type="spellEnd"/>
-            <w:r>
-              <w:rPr>
-                <w:b/>
-                <w:bCs/>
-                <w:sz w:val="20"/>
-              </w:rPr>
-              <w:t>:</w:t>
+            <w:r>
+              <w:rPr>
+                <w:b/>
+                <w:bCs/>
+                <w:sz w:val="20"/>
+              </w:rPr>
+              <w:t>Podtokovi:</w:t>
             </w:r>
           </w:p>
           <w:p>
@@ -6572,21 +6381,7 @@
                 <w:sz w:val="20"/>
               </w:rPr>
               <w:tab/>
-              <w:t>Asocijacija (</w:t>
-            </w:r>
-            <w:proofErr w:type="spellStart"/>
-            <w:r>
-              <w:rPr>
-                <w:sz w:val="20"/>
-              </w:rPr>
-              <w:t>association</w:t>
-            </w:r>
-            <w:proofErr w:type="spellEnd"/>
-            <w:r>
-              <w:rPr>
-                <w:sz w:val="20"/>
-              </w:rPr>
-              <w:t>):</w:t>
+              <w:t>Asocijacija (association):</w:t>
             </w:r>
             <w:r>
               <w:rPr>
@@ -6607,21 +6402,7 @@
                 <w:sz w:val="20"/>
               </w:rPr>
               <w:tab/>
-              <w:t>Uključivanje (</w:t>
-            </w:r>
-            <w:proofErr w:type="spellStart"/>
-            <w:r>
-              <w:rPr>
-                <w:sz w:val="20"/>
-              </w:rPr>
-              <w:t>include</w:t>
-            </w:r>
-            <w:proofErr w:type="spellEnd"/>
-            <w:r>
-              <w:rPr>
-                <w:sz w:val="20"/>
-              </w:rPr>
-              <w:t>):     /</w:t>
+              <w:t>Uključivanje (include):     /</w:t>
             </w:r>
           </w:p>
           <w:p>
@@ -6635,21 +6416,7 @@
                 <w:sz w:val="20"/>
               </w:rPr>
               <w:tab/>
-              <w:t>Proširenje (</w:t>
-            </w:r>
-            <w:proofErr w:type="spellStart"/>
-            <w:r>
-              <w:rPr>
-                <w:sz w:val="20"/>
-              </w:rPr>
-              <w:t>extend</w:t>
-            </w:r>
-            <w:proofErr w:type="spellEnd"/>
-            <w:r>
-              <w:rPr>
-                <w:sz w:val="20"/>
-              </w:rPr>
-              <w:t>):</w:t>
+              <w:t>Proširenje (extend):</w:t>
             </w:r>
             <w:r>
               <w:rPr>
@@ -6676,21 +6443,7 @@
                 <w:sz w:val="20"/>
               </w:rPr>
               <w:tab/>
-              <w:t>Generalizacija (</w:t>
-            </w:r>
-            <w:proofErr w:type="spellStart"/>
-            <w:r>
-              <w:rPr>
-                <w:sz w:val="20"/>
-              </w:rPr>
-              <w:t>generalization</w:t>
-            </w:r>
-            <w:proofErr w:type="spellEnd"/>
-            <w:r>
-              <w:rPr>
-                <w:sz w:val="20"/>
-              </w:rPr>
-              <w:t>): /</w:t>
+              <w:t>Generalizacija (generalization): /</w:t>
             </w:r>
           </w:p>
         </w:tc>
@@ -6862,23 +6615,13 @@
                 <w:sz w:val="20"/>
               </w:rPr>
             </w:pPr>
-            <w:proofErr w:type="spellStart"/>
-            <w:r>
-              <w:rPr>
-                <w:b/>
-                <w:bCs/>
-                <w:sz w:val="20"/>
-              </w:rPr>
-              <w:t>Podtokovi</w:t>
-            </w:r>
-            <w:proofErr w:type="spellEnd"/>
-            <w:r>
-              <w:rPr>
-                <w:b/>
-                <w:bCs/>
-                <w:sz w:val="20"/>
-              </w:rPr>
-              <w:t>:</w:t>
+            <w:r>
+              <w:rPr>
+                <w:b/>
+                <w:bCs/>
+                <w:sz w:val="20"/>
+              </w:rPr>
+              <w:t>Podtokovi:</w:t>
             </w:r>
           </w:p>
           <w:p>
@@ -7330,21 +7073,7 @@
                 <w:sz w:val="20"/>
               </w:rPr>
               <w:tab/>
-              <w:t>Asocijacija (</w:t>
-            </w:r>
-            <w:proofErr w:type="spellStart"/>
-            <w:r>
-              <w:rPr>
-                <w:sz w:val="20"/>
-              </w:rPr>
-              <w:t>association</w:t>
-            </w:r>
-            <w:proofErr w:type="spellEnd"/>
-            <w:r>
-              <w:rPr>
-                <w:sz w:val="20"/>
-              </w:rPr>
-              <w:t>):</w:t>
+              <w:t>Asocijacija (association):</w:t>
             </w:r>
             <w:r>
               <w:rPr>
@@ -7365,21 +7094,7 @@
                 <w:sz w:val="20"/>
               </w:rPr>
               <w:tab/>
-              <w:t>Uključivanje (</w:t>
-            </w:r>
-            <w:proofErr w:type="spellStart"/>
-            <w:r>
-              <w:rPr>
-                <w:sz w:val="20"/>
-              </w:rPr>
-              <w:t>include</w:t>
-            </w:r>
-            <w:proofErr w:type="spellEnd"/>
-            <w:r>
-              <w:rPr>
-                <w:sz w:val="20"/>
-              </w:rPr>
-              <w:t>):      Dodavanje zgrade/a u vlasništvu</w:t>
+              <w:t>Uključivanje (include):      Dodavanje zgrade/a u vlasništvu</w:t>
             </w:r>
           </w:p>
           <w:p>
@@ -7393,21 +7108,7 @@
                 <w:sz w:val="20"/>
               </w:rPr>
               <w:tab/>
-              <w:t>Proširenje (</w:t>
-            </w:r>
-            <w:proofErr w:type="spellStart"/>
-            <w:r>
-              <w:rPr>
-                <w:sz w:val="20"/>
-              </w:rPr>
-              <w:t>extend</w:t>
-            </w:r>
-            <w:proofErr w:type="spellEnd"/>
-            <w:r>
-              <w:rPr>
-                <w:sz w:val="20"/>
-              </w:rPr>
-              <w:t>):</w:t>
+              <w:t>Proširenje (extend):</w:t>
             </w:r>
             <w:r>
               <w:rPr>
@@ -7434,21 +7135,7 @@
                 <w:sz w:val="20"/>
               </w:rPr>
               <w:tab/>
-              <w:t>Generalizacija (</w:t>
-            </w:r>
-            <w:proofErr w:type="spellStart"/>
-            <w:r>
-              <w:rPr>
-                <w:sz w:val="20"/>
-              </w:rPr>
-              <w:t>generalization</w:t>
-            </w:r>
-            <w:proofErr w:type="spellEnd"/>
-            <w:r>
-              <w:rPr>
-                <w:sz w:val="20"/>
-              </w:rPr>
-              <w:t>): /</w:t>
+              <w:t>Generalizacija (generalization): /</w:t>
             </w:r>
           </w:p>
         </w:tc>
@@ -7613,21 +7300,7 @@
               <w:rPr>
                 <w:sz w:val="20"/>
               </w:rPr>
-              <w:t xml:space="preserve">              izvodi se </w:t>
-            </w:r>
-            <w:proofErr w:type="spellStart"/>
-            <w:r>
-              <w:rPr>
-                <w:sz w:val="20"/>
-              </w:rPr>
-              <w:t>podtok</w:t>
-            </w:r>
-            <w:proofErr w:type="spellEnd"/>
-            <w:r>
-              <w:rPr>
-                <w:sz w:val="20"/>
-              </w:rPr>
-              <w:t xml:space="preserve"> T-1: dodavanje zgrade u vlasništvu</w:t>
+              <w:t xml:space="preserve">              izvodi se podtok T-1: dodavanje zgrade u vlasništvu</w:t>
             </w:r>
           </w:p>
           <w:p>
@@ -7665,21 +7338,7 @@
               <w:rPr>
                 <w:sz w:val="20"/>
               </w:rPr>
-              <w:t xml:space="preserve">              više puta se izvodi </w:t>
-            </w:r>
-            <w:proofErr w:type="spellStart"/>
-            <w:r>
-              <w:rPr>
-                <w:sz w:val="20"/>
-              </w:rPr>
-              <w:t>podtok</w:t>
-            </w:r>
-            <w:proofErr w:type="spellEnd"/>
-            <w:r>
-              <w:rPr>
-                <w:sz w:val="20"/>
-              </w:rPr>
-              <w:t xml:space="preserve"> T-1: dodavanje zgrade u vlasništvu</w:t>
+              <w:t xml:space="preserve">              više puta se izvodi podtok T-1: dodavanje zgrade u vlasništvu</w:t>
             </w:r>
           </w:p>
           <w:p>
@@ -7747,23 +7406,13 @@
                 <w:sz w:val="20"/>
               </w:rPr>
             </w:pPr>
-            <w:proofErr w:type="spellStart"/>
-            <w:r>
-              <w:rPr>
-                <w:b/>
-                <w:bCs/>
-                <w:sz w:val="20"/>
-              </w:rPr>
-              <w:t>Podtokovi</w:t>
-            </w:r>
-            <w:proofErr w:type="spellEnd"/>
-            <w:r>
-              <w:rPr>
-                <w:b/>
-                <w:bCs/>
-                <w:sz w:val="20"/>
-              </w:rPr>
-              <w:t>:</w:t>
+            <w:r>
+              <w:rPr>
+                <w:b/>
+                <w:bCs/>
+                <w:sz w:val="20"/>
+              </w:rPr>
+              <w:t>Podtokovi:</w:t>
             </w:r>
           </w:p>
           <w:p>
@@ -7920,13 +7569,39 @@
       <w:pPr>
         <w:pStyle w:val="Heading2"/>
       </w:pPr>
-      <w:bookmarkStart w:id="6" w:name="_Toc164004647"/>
+      <w:bookmarkStart w:id="6" w:name="_Toc164018379"/>
       <w:r>
         <w:t>Dijagram slučajeva korištenja</w:t>
       </w:r>
       <w:bookmarkEnd w:id="6"/>
     </w:p>
     <w:p>
+      <w:r>
+        <w:t xml:space="preserve">Dijagram slučajeva korištenja </w:t>
+      </w:r>
+      <w:r>
+        <w:fldChar w:fldCharType="begin"/>
+      </w:r>
+      <w:r>
+        <w:instrText xml:space="preserve"> REF _Ref164018118 \r \h </w:instrText>
+      </w:r>
+      <w:r>
+        <w:fldChar w:fldCharType="separate"/>
+      </w:r>
+      <w:r>
+        <w:t>[10]</w:t>
+      </w:r>
+      <w:r>
+        <w:fldChar w:fldCharType="end"/>
+      </w:r>
+      <w:r>
+        <w:t>:</w:t>
+      </w:r>
+    </w:p>
+    <w:p>
+      <w:pPr>
+        <w:keepNext/>
+      </w:pPr>
       <w:r>
         <w:rPr>
           <w:noProof/>
@@ -7976,10 +7651,54 @@
     </w:p>
     <w:p>
       <w:pPr>
+        <w:pStyle w:val="Caption"/>
+        <w:jc w:val="center"/>
+      </w:pPr>
+      <w:r>
+        <w:t xml:space="preserve">Slika </w:t>
+      </w:r>
+      <w:r>
+        <w:fldChar w:fldCharType="begin"/>
+      </w:r>
+      <w:r>
+        <w:instrText xml:space="preserve"> SEQ Slika \* ARABIC </w:instrText>
+      </w:r>
+      <w:r>
+        <w:fldChar w:fldCharType="separate"/>
+      </w:r>
+      <w:r>
+        <w:rPr>
+          <w:noProof/>
+        </w:rPr>
+        <w:t>4</w:t>
+      </w:r>
+      <w:r>
+        <w:fldChar w:fldCharType="end"/>
+      </w:r>
+      <w:r>
+        <w:t xml:space="preserve"> Dijagram slučajeva korištenja</w:t>
+      </w:r>
+    </w:p>
+    <w:p>
+      <w:pPr>
+        <w:rPr>
+          <w:rFonts w:asciiTheme="majorHAnsi" w:eastAsiaTheme="majorEastAsia" w:hAnsiTheme="majorHAnsi" w:cstheme="majorBidi"/>
+          <w:b/>
+          <w:sz w:val="28"/>
+          <w:szCs w:val="32"/>
+        </w:rPr>
+      </w:pPr>
+      <w:r>
+        <w:br w:type="page"/>
+      </w:r>
+    </w:p>
+    <w:p>
+      <w:pPr>
         <w:pStyle w:val="Heading2"/>
       </w:pPr>
-      <w:bookmarkStart w:id="7" w:name="_Toc164004648"/>
-      <w:r>
+      <w:bookmarkStart w:id="7" w:name="_Toc164018380"/>
+      <w:r>
+        <w:lastRenderedPageBreak/>
         <w:t>CRC kartica</w:t>
       </w:r>
       <w:bookmarkEnd w:id="7"/>
@@ -8273,7 +7992,6 @@
           </w:tcPr>
           <w:p>
             <w:r>
-              <w:lastRenderedPageBreak/>
               <w:t>Korisnik</w:t>
             </w:r>
           </w:p>
@@ -8617,6 +8335,7 @@
           </w:tcPr>
           <w:p>
             <w:r>
+              <w:lastRenderedPageBreak/>
               <w:t>Pritužba</w:t>
             </w:r>
           </w:p>
@@ -8805,7 +8524,6 @@
           </w:tcPr>
           <w:p>
             <w:r>
-              <w:lastRenderedPageBreak/>
               <w:t>Stanar</w:t>
             </w:r>
           </w:p>
@@ -8914,7 +8632,7 @@
       <w:pPr>
         <w:pStyle w:val="Heading2"/>
       </w:pPr>
-      <w:bookmarkStart w:id="8" w:name="_Toc164004649"/>
+      <w:bookmarkStart w:id="8" w:name="_Toc164018381"/>
       <w:r>
         <w:lastRenderedPageBreak/>
         <w:t>Dijagram razreda</w:t>
@@ -8938,7 +8656,7 @@
         <w:fldChar w:fldCharType="separate"/>
       </w:r>
       <w:r>
-        <w:t>[4]</w:t>
+        <w:t>[11]</w:t>
       </w:r>
       <w:r>
         <w:fldChar w:fldCharType="end"/>
@@ -8947,7 +8665,10 @@
         <w:t>. Napomena: zbog preglednosti i jednostavnosti, u dijagram razreda su uključeni razredi koji isključivo odgovaraju aktivnostima iz dijagrama aktivnosti. Smatramo kako su upravo te aktivnosti najbitnije za sustav, stoga iste i prikazujemo. U protivnom bismo trebali prikazati svih 25 razreda s odgovarajućim atributima i vezama, što bi uzrokovalo nepreglednost i sakrivanje onog bitnog.</w:t>
       </w:r>
       <w:r>
-        <w:t xml:space="preserve"> Ipak, priložili smo sliku dijagrama razreda svih razreda, kako bi pokazali da razredi zaista postoje </w:t>
+        <w:t xml:space="preserve"> Ipak, priložili smo sliku dijagrama razreda svih razreda, kako bi pokazali da razredi zaista postoje</w:t>
+      </w:r>
+      <w:r>
+        <w:t xml:space="preserve"> </w:t>
       </w:r>
       <w:r>
         <w:fldChar w:fldCharType="begin"/>
@@ -8959,7 +8680,7 @@
         <w:fldChar w:fldCharType="separate"/>
       </w:r>
       <w:r>
-        <w:t>[5]</w:t>
+        <w:t>[12]</w:t>
       </w:r>
       <w:r>
         <w:fldChar w:fldCharType="end"/>
@@ -8971,6 +8692,7 @@
     <w:p>
       <w:pPr>
         <w:keepNext/>
+        <w:jc w:val="center"/>
       </w:pPr>
       <w:r>
         <w:rPr>
@@ -9034,13 +8756,107 @@
         <w:rPr>
           <w:noProof/>
         </w:rPr>
-        <w:t>2</w:t>
+        <w:t>5</w:t>
       </w:r>
       <w:r>
         <w:fldChar w:fldCharType="end"/>
       </w:r>
       <w:r>
         <w:t xml:space="preserve"> Dijagram razreda</w:t>
+      </w:r>
+    </w:p>
+    <w:p>
+      <w:pPr>
+        <w:keepNext/>
+        <w:jc w:val="center"/>
+      </w:pPr>
+      <w:r>
+        <w:br w:type="page"/>
+      </w:r>
+      <w:r>
+        <w:lastRenderedPageBreak/>
+        <w:drawing>
+          <wp:inline distT="0" distB="0" distL="0" distR="0" wp14:anchorId="2EFEC356" wp14:editId="228F4677">
+            <wp:extent cx="5204460" cy="8611988"/>
+            <wp:effectExtent l="0" t="0" r="0" b="0"/>
+            <wp:docPr id="488507787" name="Picture 1" descr="A computer diagram of a computer&#10;&#10;Description automatically generated with medium confidence"/>
+            <wp:cNvGraphicFramePr>
+              <a:graphicFrameLocks xmlns:a="http://schemas.openxmlformats.org/drawingml/2006/main" noChangeAspect="1"/>
+            </wp:cNvGraphicFramePr>
+            <a:graphic xmlns:a="http://schemas.openxmlformats.org/drawingml/2006/main">
+              <a:graphicData uri="http://schemas.openxmlformats.org/drawingml/2006/picture">
+                <pic:pic xmlns:pic="http://schemas.openxmlformats.org/drawingml/2006/picture">
+                  <pic:nvPicPr>
+                    <pic:cNvPr id="488507787" name="Picture 1" descr="A computer diagram of a computer&#10;&#10;Description automatically generated with medium confidence"/>
+                    <pic:cNvPicPr>
+                      <a:picLocks noChangeAspect="1" noChangeArrowheads="1"/>
+                    </pic:cNvPicPr>
+                  </pic:nvPicPr>
+                  <pic:blipFill>
+                    <a:blip r:embed="rId13" cstate="print">
+                      <a:extLst>
+                        <a:ext uri="{28A0092B-C50C-407E-A947-70E740481C1C}">
+                          <a14:useLocalDpi xmlns:a14="http://schemas.microsoft.com/office/drawing/2010/main" val="0"/>
+                        </a:ext>
+                      </a:extLst>
+                    </a:blip>
+                    <a:srcRect/>
+                    <a:stretch>
+                      <a:fillRect/>
+                    </a:stretch>
+                  </pic:blipFill>
+                  <pic:spPr bwMode="auto">
+                    <a:xfrm>
+                      <a:off x="0" y="0"/>
+                      <a:ext cx="5213951" cy="8627693"/>
+                    </a:xfrm>
+                    <a:prstGeom prst="rect">
+                      <a:avLst/>
+                    </a:prstGeom>
+                    <a:noFill/>
+                    <a:ln>
+                      <a:noFill/>
+                    </a:ln>
+                  </pic:spPr>
+                </pic:pic>
+              </a:graphicData>
+            </a:graphic>
+          </wp:inline>
+        </w:drawing>
+      </w:r>
+    </w:p>
+    <w:p>
+      <w:pPr>
+        <w:pStyle w:val="Caption"/>
+        <w:jc w:val="center"/>
+        <w:rPr>
+          <w:sz w:val="22"/>
+          <w:szCs w:val="22"/>
+        </w:rPr>
+      </w:pPr>
+      <w:r>
+        <w:t xml:space="preserve">Slika </w:t>
+      </w:r>
+      <w:r>
+        <w:fldChar w:fldCharType="begin"/>
+      </w:r>
+      <w:r>
+        <w:instrText xml:space="preserve"> SEQ Slika \* ARABIC </w:instrText>
+      </w:r>
+      <w:r>
+        <w:fldChar w:fldCharType="separate"/>
+      </w:r>
+      <w:r>
+        <w:rPr>
+          <w:noProof/>
+        </w:rPr>
+        <w:t>6</w:t>
+      </w:r>
+      <w:r>
+        <w:fldChar w:fldCharType="end"/>
+      </w:r>
+      <w:r>
+        <w:t xml:space="preserve"> Dijagram svih razreda</w:t>
       </w:r>
     </w:p>
     <w:p>
@@ -9052,17 +8868,13 @@
           <w:szCs w:val="40"/>
         </w:rPr>
       </w:pPr>
-      <w:r>
-        <w:br w:type="page"/>
-      </w:r>
     </w:p>
     <w:p>
       <w:pPr>
         <w:pStyle w:val="Heading1"/>
       </w:pPr>
-      <w:bookmarkStart w:id="9" w:name="_Toc164004650"/>
-      <w:r>
-        <w:lastRenderedPageBreak/>
+      <w:bookmarkStart w:id="9" w:name="_Toc164018382"/>
+      <w:r>
         <w:t>Prilozi</w:t>
       </w:r>
       <w:bookmarkEnd w:id="9"/>
@@ -9077,15 +8889,14 @@
       </w:pPr>
       <w:bookmarkStart w:id="10" w:name="_Ref163946237"/>
       <w:r>
-        <w:t>/prilozi/NeighbourConnect-</w:t>
-      </w:r>
-      <w:r>
-        <w:t>RELDijagram</w:t>
-      </w:r>
-      <w:r>
-        <w:t>.png</w:t>
-      </w:r>
-      <w:bookmarkEnd w:id="10"/>
+        <w:t>/prilozi/</w:t>
+      </w:r>
+      <w:r>
+        <w:t>NeighbourConnect-ERDijagram</w:t>
+      </w:r>
+      <w:r>
+        <w:t>.erdplus</w:t>
+      </w:r>
     </w:p>
     <w:p>
       <w:pPr>
@@ -9095,9 +8906,18 @@
           <w:numId w:val="3"/>
         </w:numPr>
       </w:pPr>
-      <w:bookmarkStart w:id="11" w:name="_Ref163946849"/>
-      <w:r>
-        <w:t>/prilozi/NeighbourConnect-KreiranjeBaze.sql</w:t>
+      <w:bookmarkStart w:id="11" w:name="_Ref164017476"/>
+      <w:r>
+        <w:t>/prilozi/</w:t>
+      </w:r>
+      <w:r>
+        <w:t>NeighbourConnect-ERDijagram</w:t>
+      </w:r>
+      <w:r>
+        <w:t>.</w:t>
+      </w:r>
+      <w:r>
+        <w:t>png</w:t>
       </w:r>
       <w:bookmarkEnd w:id="11"/>
     </w:p>
@@ -9109,10 +8929,17 @@
           <w:numId w:val="3"/>
         </w:numPr>
       </w:pPr>
-      <w:bookmarkStart w:id="12" w:name="_Ref163946985"/>
-      <w:r>
-        <w:t>/prilozi/NeighbourConnect-PunjenjeBaze.sql</w:t>
-      </w:r>
+      <w:bookmarkStart w:id="12" w:name="_Ref164017557"/>
+      <w:r>
+        <w:t>/prilozi/NeighbourConnect-</w:t>
+      </w:r>
+      <w:r>
+        <w:t>RELDijagram</w:t>
+      </w:r>
+      <w:r>
+        <w:t>.png</w:t>
+      </w:r>
+      <w:bookmarkEnd w:id="10"/>
       <w:bookmarkEnd w:id="12"/>
     </w:p>
     <w:p>
@@ -9123,9 +8950,9 @@
           <w:numId w:val="3"/>
         </w:numPr>
       </w:pPr>
-      <w:bookmarkStart w:id="13" w:name="_Ref163946911"/>
-      <w:r>
-        <w:t>/prilozi/NeighbourConnect-DijagramRazreda.png</w:t>
+      <w:bookmarkStart w:id="13" w:name="_Ref163946849"/>
+      <w:r>
+        <w:t>/prilozi/NeighbourConnect-KreiranjeBaze.sql</w:t>
       </w:r>
       <w:bookmarkEnd w:id="13"/>
     </w:p>
@@ -9137,20 +8964,135 @@
           <w:numId w:val="3"/>
         </w:numPr>
       </w:pPr>
-      <w:bookmarkStart w:id="14" w:name="_Ref164004619"/>
-      <w:r>
-        <w:t>/prilozi/NeighbourConnect-DijagramSvihRazreda.png</w:t>
+      <w:bookmarkStart w:id="14" w:name="_Ref163946985"/>
+      <w:r>
+        <w:t>/prilozi/NeighbourConnect-PunjenjeBaze.sql</w:t>
       </w:r>
       <w:bookmarkEnd w:id="14"/>
     </w:p>
     <w:p>
       <w:pPr>
         <w:pStyle w:val="ListParagraph"/>
+        <w:numPr>
+          <w:ilvl w:val="0"/>
+          <w:numId w:val="3"/>
+        </w:numPr>
+      </w:pPr>
+      <w:r>
+        <w:t>/prilozi/</w:t>
+      </w:r>
+      <w:r>
+        <w:t>NeighbourConnect-DijagramAktivnosti.vpd</w:t>
+      </w:r>
+    </w:p>
+    <w:p>
+      <w:pPr>
+        <w:pStyle w:val="ListParagraph"/>
+        <w:numPr>
+          <w:ilvl w:val="0"/>
+          <w:numId w:val="3"/>
+        </w:numPr>
+      </w:pPr>
+      <w:bookmarkStart w:id="15" w:name="_Ref164017838"/>
+      <w:r>
+        <w:t>/prilozi/</w:t>
+      </w:r>
+      <w:r>
+        <w:t>NeighbourConnect-DijagramAktivnosti.</w:t>
+      </w:r>
+      <w:r>
+        <w:t>png</w:t>
+      </w:r>
+      <w:bookmarkEnd w:id="15"/>
+    </w:p>
+    <w:p>
+      <w:pPr>
+        <w:pStyle w:val="ListParagraph"/>
+        <w:numPr>
+          <w:ilvl w:val="0"/>
+          <w:numId w:val="3"/>
+        </w:numPr>
+      </w:pPr>
+      <w:bookmarkStart w:id="16" w:name="_Ref164017936"/>
+      <w:r>
+        <w:t>/prilozi/</w:t>
+      </w:r>
+      <w:r>
+        <w:t>NeighbourConnect-SlučajeviKorištenja.docx</w:t>
+      </w:r>
+      <w:bookmarkEnd w:id="16"/>
+    </w:p>
+    <w:p>
+      <w:pPr>
+        <w:pStyle w:val="ListParagraph"/>
+        <w:numPr>
+          <w:ilvl w:val="0"/>
+          <w:numId w:val="3"/>
+        </w:numPr>
+      </w:pPr>
+      <w:r>
+        <w:t>/prilozi/</w:t>
+      </w:r>
+      <w:r>
+        <w:t>NeighbourConnect-DijagramSlučajevaKorištenja.vpd</w:t>
+      </w:r>
+    </w:p>
+    <w:p>
+      <w:pPr>
+        <w:pStyle w:val="ListParagraph"/>
+        <w:numPr>
+          <w:ilvl w:val="0"/>
+          <w:numId w:val="3"/>
+        </w:numPr>
+      </w:pPr>
+      <w:bookmarkStart w:id="17" w:name="_Ref164018118"/>
+      <w:r>
+        <w:t>/prilozi/</w:t>
+      </w:r>
+      <w:r>
+        <w:t>NeighbourConnect-DijagramSlučajevaKorištenja.</w:t>
+      </w:r>
+      <w:r>
+        <w:t>png</w:t>
+      </w:r>
+      <w:bookmarkEnd w:id="17"/>
+    </w:p>
+    <w:p>
+      <w:pPr>
+        <w:pStyle w:val="ListParagraph"/>
+        <w:numPr>
+          <w:ilvl w:val="0"/>
+          <w:numId w:val="3"/>
+        </w:numPr>
+      </w:pPr>
+      <w:bookmarkStart w:id="18" w:name="_Ref163946911"/>
+      <w:r>
+        <w:t>/prilozi/NeighbourConnect-DijagramRazreda.png</w:t>
+      </w:r>
+      <w:bookmarkEnd w:id="18"/>
+    </w:p>
+    <w:p>
+      <w:pPr>
+        <w:pStyle w:val="ListParagraph"/>
+        <w:numPr>
+          <w:ilvl w:val="0"/>
+          <w:numId w:val="3"/>
+        </w:numPr>
+      </w:pPr>
+      <w:bookmarkStart w:id="19" w:name="_Ref164004619"/>
+      <w:r>
+        <w:t>/prilozi/NeighbourConnect-DijagramSvihRazreda.png</w:t>
+      </w:r>
+      <w:bookmarkEnd w:id="19"/>
+    </w:p>
+    <w:p>
+      <w:pPr>
+        <w:pStyle w:val="ListParagraph"/>
       </w:pPr>
     </w:p>
     <w:sectPr>
-      <w:headerReference w:type="default" r:id="rId13"/>
-      <w:footerReference w:type="default" r:id="rId14"/>
+      <w:headerReference w:type="default" r:id="rId14"/>
+      <w:footerReference w:type="default" r:id="rId15"/>
       <w:pgSz w:w="11906" w:h="16838"/>
       <w:pgMar w:top="1417" w:right="1417" w:bottom="1417" w:left="1417" w:header="708" w:footer="708" w:gutter="0"/>
       <w:cols w:space="708"/>
@@ -9162,7 +9104,7 @@
 </file>
 
 <file path=word/endnotes.xml><?xml version="1.0" encoding="utf-8"?>
-<w:endnotes xmlns:wpc="http://schemas.microsoft.com/office/word/2010/wordprocessingCanvas" xmlns:cx="http://schemas.microsoft.com/office/drawing/2014/chartex" xmlns:cx1="http://schemas.microsoft.com/office/drawing/2015/9/8/chartex" xmlns:cx2="http://schemas.microsoft.com/office/drawing/2015/10/21/chartex" xmlns:cx3="http://schemas.microsoft.com/office/drawing/2016/5/9/chartex" xmlns:cx4="http://schemas.microsoft.com/office/drawing/2016/5/10/chartex" xmlns:cx5="http://schemas.microsoft.com/office/drawing/2016/5/11/chartex" xmlns:cx6="http://schemas.microsoft.com/office/drawing/2016/5/12/chartex" xmlns:cx7="http://schemas.microsoft.com/office/drawing/2016/5/13/chartex" xmlns:cx8="http://schemas.microsoft.com/office/drawing/2016/5/14/chartex" xmlns:mc="http://schemas.openxmlformats.org/markup-compatibility/2006" xmlns:aink="http://schemas.microsoft.com/office/drawing/2016/ink" xmlns:am3d="http://schemas.microsoft.com/office/drawing/2017/model3d" xmlns:o="urn:schemas-microsoft-com:office:office" xmlns:oel="http://schemas.microsoft.com/office/2019/extlst" xmlns:r="http://schemas.openxmlformats.org/officeDocument/2006/relationships" xmlns:m="http://schemas.openxmlformats.org/officeDocument/2006/math" xmlns:v="urn:schemas-microsoft-com:vml" xmlns:wp14="http://schemas.microsoft.com/office/word/2010/wordprocessingDrawing" xmlns:wp="http://schemas.openxmlformats.org/drawingml/2006/wordprocessingDrawing" xmlns:w10="urn:schemas-microsoft-com:office:word" xmlns:w="http://schemas.openxmlformats.org/wordprocessingml/2006/main" xmlns:w14="http://schemas.microsoft.com/office/word/2010/wordml" xmlns:w15="http://schemas.microsoft.com/office/word/2012/wordml" xmlns:w16cex="http://schemas.microsoft.com/office/word/2018/wordml/cex" xmlns:w16cid="http://schemas.microsoft.com/office/word/2016/wordml/cid" xmlns:w16="http://schemas.microsoft.com/office/word/2018/wordml" xmlns:w16sdtdh="http://schemas.microsoft.com/office/word/2020/wordml/sdtdatahash" xmlns:w16se="http://schemas.microsoft.com/office/word/2015/wordml/symex" xmlns:wpg="http://schemas.microsoft.com/office/word/2010/wordprocessingGroup" xmlns:wpi="http://schemas.microsoft.com/office/word/2010/wordprocessingInk" xmlns:wne="http://schemas.microsoft.com/office/word/2006/wordml" xmlns:wps="http://schemas.microsoft.com/office/word/2010/wordprocessingShape" mc:Ignorable="w14 w15 w16se w16cid w16 w16cex w16sdtdh wp14">
+<w:endnotes xmlns:wpc="http://schemas.microsoft.com/office/word/2010/wordprocessingCanvas" xmlns:cx="http://schemas.microsoft.com/office/drawing/2014/chartex" xmlns:cx1="http://schemas.microsoft.com/office/drawing/2015/9/8/chartex" xmlns:cx2="http://schemas.microsoft.com/office/drawing/2015/10/21/chartex" xmlns:cx3="http://schemas.microsoft.com/office/drawing/2016/5/9/chartex" xmlns:cx4="http://schemas.microsoft.com/office/drawing/2016/5/10/chartex" xmlns:cx5="http://schemas.microsoft.com/office/drawing/2016/5/11/chartex" xmlns:cx6="http://schemas.microsoft.com/office/drawing/2016/5/12/chartex" xmlns:cx7="http://schemas.microsoft.com/office/drawing/2016/5/13/chartex" xmlns:cx8="http://schemas.microsoft.com/office/drawing/2016/5/14/chartex" xmlns:mc="http://schemas.openxmlformats.org/markup-compatibility/2006" xmlns:aink="http://schemas.microsoft.com/office/drawing/2016/ink" xmlns:am3d="http://schemas.microsoft.com/office/drawing/2017/model3d" xmlns:o="urn:schemas-microsoft-com:office:office" xmlns:oel="http://schemas.microsoft.com/office/2019/extlst" xmlns:r="http://schemas.openxmlformats.org/officeDocument/2006/relationships" xmlns:m="http://schemas.openxmlformats.org/officeDocument/2006/math" xmlns:v="urn:schemas-microsoft-com:vml" xmlns:wp14="http://schemas.microsoft.com/office/word/2010/wordprocessingDrawing" xmlns:wp="http://schemas.openxmlformats.org/drawingml/2006/wordprocessingDrawing" xmlns:w10="urn:schemas-microsoft-com:office:word" xmlns:w="http://schemas.openxmlformats.org/wordprocessingml/2006/main" xmlns:w14="http://schemas.microsoft.com/office/word/2010/wordml" xmlns:w15="http://schemas.microsoft.com/office/word/2012/wordml" xmlns:w16cex="http://schemas.microsoft.com/office/word/2018/wordml/cex" xmlns:w16cid="http://schemas.microsoft.com/office/word/2016/wordml/cid" xmlns:w16="http://schemas.microsoft.com/office/word/2018/wordml" xmlns:w16du="http://schemas.microsoft.com/office/word/2023/wordml/word16du" xmlns:w16sdtdh="http://schemas.microsoft.com/office/word/2020/wordml/sdtdatahash" xmlns:w16se="http://schemas.microsoft.com/office/word/2015/wordml/symex" xmlns:wpg="http://schemas.microsoft.com/office/word/2010/wordprocessingGroup" xmlns:wpi="http://schemas.microsoft.com/office/word/2010/wordprocessingInk" xmlns:wne="http://schemas.microsoft.com/office/word/2006/wordml" xmlns:wps="http://schemas.microsoft.com/office/word/2010/wordprocessingShape" mc:Ignorable="w14 w15 w16se w16cid w16 w16cex w16sdtdh w16du wp14">
   <w:endnote w:type="separator" w:id="-1">
     <w:p>
       <w:pPr>
@@ -9187,7 +9129,7 @@
 </file>
 
 <file path=word/footer1.xml><?xml version="1.0" encoding="utf-8"?>
-<w:ftr xmlns:wpc="http://schemas.microsoft.com/office/word/2010/wordprocessingCanvas" xmlns:cx="http://schemas.microsoft.com/office/drawing/2014/chartex" xmlns:cx1="http://schemas.microsoft.com/office/drawing/2015/9/8/chartex" xmlns:cx2="http://schemas.microsoft.com/office/drawing/2015/10/21/chartex" xmlns:cx3="http://schemas.microsoft.com/office/drawing/2016/5/9/chartex" xmlns:cx4="http://schemas.microsoft.com/office/drawing/2016/5/10/chartex" xmlns:cx5="http://schemas.microsoft.com/office/drawing/2016/5/11/chartex" xmlns:cx6="http://schemas.microsoft.com/office/drawing/2016/5/12/chartex" xmlns:cx7="http://schemas.microsoft.com/office/drawing/2016/5/13/chartex" xmlns:cx8="http://schemas.microsoft.com/office/drawing/2016/5/14/chartex" xmlns:mc="http://schemas.openxmlformats.org/markup-compatibility/2006" xmlns:aink="http://schemas.microsoft.com/office/drawing/2016/ink" xmlns:am3d="http://schemas.microsoft.com/office/drawing/2017/model3d" xmlns:o="urn:schemas-microsoft-com:office:office" xmlns:oel="http://schemas.microsoft.com/office/2019/extlst" xmlns:r="http://schemas.openxmlformats.org/officeDocument/2006/relationships" xmlns:m="http://schemas.openxmlformats.org/officeDocument/2006/math" xmlns:v="urn:schemas-microsoft-com:vml" xmlns:wp14="http://schemas.microsoft.com/office/word/2010/wordprocessingDrawing" xmlns:wp="http://schemas.openxmlformats.org/drawingml/2006/wordprocessingDrawing" xmlns:w10="urn:schemas-microsoft-com:office:word" xmlns:w="http://schemas.openxmlformats.org/wordprocessingml/2006/main" xmlns:w14="http://schemas.microsoft.com/office/word/2010/wordml" xmlns:w15="http://schemas.microsoft.com/office/word/2012/wordml" xmlns:w16cex="http://schemas.microsoft.com/office/word/2018/wordml/cex" xmlns:w16cid="http://schemas.microsoft.com/office/word/2016/wordml/cid" xmlns:w16="http://schemas.microsoft.com/office/word/2018/wordml" xmlns:w16sdtdh="http://schemas.microsoft.com/office/word/2020/wordml/sdtdatahash" xmlns:w16se="http://schemas.microsoft.com/office/word/2015/wordml/symex" xmlns:wpg="http://schemas.microsoft.com/office/word/2010/wordprocessingGroup" xmlns:wpi="http://schemas.microsoft.com/office/word/2010/wordprocessingInk" xmlns:wne="http://schemas.microsoft.com/office/word/2006/wordml" xmlns:wps="http://schemas.microsoft.com/office/word/2010/wordprocessingShape" mc:Ignorable="w14 w15 w16se w16cid w16 w16cex w16sdtdh wp14">
+<w:ftr xmlns:wpc="http://schemas.microsoft.com/office/word/2010/wordprocessingCanvas" xmlns:cx="http://schemas.microsoft.com/office/drawing/2014/chartex" xmlns:cx1="http://schemas.microsoft.com/office/drawing/2015/9/8/chartex" xmlns:cx2="http://schemas.microsoft.com/office/drawing/2015/10/21/chartex" xmlns:cx3="http://schemas.microsoft.com/office/drawing/2016/5/9/chartex" xmlns:cx4="http://schemas.microsoft.com/office/drawing/2016/5/10/chartex" xmlns:cx5="http://schemas.microsoft.com/office/drawing/2016/5/11/chartex" xmlns:cx6="http://schemas.microsoft.com/office/drawing/2016/5/12/chartex" xmlns:cx7="http://schemas.microsoft.com/office/drawing/2016/5/13/chartex" xmlns:cx8="http://schemas.microsoft.com/office/drawing/2016/5/14/chartex" xmlns:mc="http://schemas.openxmlformats.org/markup-compatibility/2006" xmlns:aink="http://schemas.microsoft.com/office/drawing/2016/ink" xmlns:am3d="http://schemas.microsoft.com/office/drawing/2017/model3d" xmlns:o="urn:schemas-microsoft-com:office:office" xmlns:oel="http://schemas.microsoft.com/office/2019/extlst" xmlns:r="http://schemas.openxmlformats.org/officeDocument/2006/relationships" xmlns:m="http://schemas.openxmlformats.org/officeDocument/2006/math" xmlns:v="urn:schemas-microsoft-com:vml" xmlns:wp14="http://schemas.microsoft.com/office/word/2010/wordprocessingDrawing" xmlns:wp="http://schemas.openxmlformats.org/drawingml/2006/wordprocessingDrawing" xmlns:w10="urn:schemas-microsoft-com:office:word" xmlns:w="http://schemas.openxmlformats.org/wordprocessingml/2006/main" xmlns:w14="http://schemas.microsoft.com/office/word/2010/wordml" xmlns:w15="http://schemas.microsoft.com/office/word/2012/wordml" xmlns:w16cex="http://schemas.microsoft.com/office/word/2018/wordml/cex" xmlns:w16cid="http://schemas.microsoft.com/office/word/2016/wordml/cid" xmlns:w16="http://schemas.microsoft.com/office/word/2018/wordml" xmlns:w16du="http://schemas.microsoft.com/office/word/2023/wordml/word16du" xmlns:w16sdtdh="http://schemas.microsoft.com/office/word/2020/wordml/sdtdatahash" xmlns:w16se="http://schemas.microsoft.com/office/word/2015/wordml/symex" xmlns:wpg="http://schemas.microsoft.com/office/word/2010/wordprocessingGroup" xmlns:wpi="http://schemas.microsoft.com/office/word/2010/wordprocessingInk" xmlns:wne="http://schemas.microsoft.com/office/word/2006/wordml" xmlns:wps="http://schemas.microsoft.com/office/word/2010/wordprocessingShape" mc:Ignorable="w14 w15 w16se w16cid w16 w16cex w16sdtdh w16du wp14">
   <w:sdt>
     <w:sdtPr>
       <w:id w:val="2003226125"/>
@@ -9250,7 +9192,7 @@
 </file>
 
 <file path=word/footnotes.xml><?xml version="1.0" encoding="utf-8"?>
-<w:footnotes xmlns:wpc="http://schemas.microsoft.com/office/word/2010/wordprocessingCanvas" xmlns:cx="http://schemas.microsoft.com/office/drawing/2014/chartex" xmlns:cx1="http://schemas.microsoft.com/office/drawing/2015/9/8/chartex" xmlns:cx2="http://schemas.microsoft.com/office/drawing/2015/10/21/chartex" xmlns:cx3="http://schemas.microsoft.com/office/drawing/2016/5/9/chartex" xmlns:cx4="http://schemas.microsoft.com/office/drawing/2016/5/10/chartex" xmlns:cx5="http://schemas.microsoft.com/office/drawing/2016/5/11/chartex" xmlns:cx6="http://schemas.microsoft.com/office/drawing/2016/5/12/chartex" xmlns:cx7="http://schemas.microsoft.com/office/drawing/2016/5/13/chartex" xmlns:cx8="http://schemas.microsoft.com/office/drawing/2016/5/14/chartex" xmlns:mc="http://schemas.openxmlformats.org/markup-compatibility/2006" xmlns:aink="http://schemas.microsoft.com/office/drawing/2016/ink" xmlns:am3d="http://schemas.microsoft.com/office/drawing/2017/model3d" xmlns:o="urn:schemas-microsoft-com:office:office" xmlns:oel="http://schemas.microsoft.com/office/2019/extlst" xmlns:r="http://schemas.openxmlformats.org/officeDocument/2006/relationships" xmlns:m="http://schemas.openxmlformats.org/officeDocument/2006/math" xmlns:v="urn:schemas-microsoft-com:vml" xmlns:wp14="http://schemas.microsoft.com/office/word/2010/wordprocessingDrawing" xmlns:wp="http://schemas.openxmlformats.org/drawingml/2006/wordprocessingDrawing" xmlns:w10="urn:schemas-microsoft-com:office:word" xmlns:w="http://schemas.openxmlformats.org/wordprocessingml/2006/main" xmlns:w14="http://schemas.microsoft.com/office/word/2010/wordml" xmlns:w15="http://schemas.microsoft.com/office/word/2012/wordml" xmlns:w16cex="http://schemas.microsoft.com/office/word/2018/wordml/cex" xmlns:w16cid="http://schemas.microsoft.com/office/word/2016/wordml/cid" xmlns:w16="http://schemas.microsoft.com/office/word/2018/wordml" xmlns:w16sdtdh="http://schemas.microsoft.com/office/word/2020/wordml/sdtdatahash" xmlns:w16se="http://schemas.microsoft.com/office/word/2015/wordml/symex" xmlns:wpg="http://schemas.microsoft.com/office/word/2010/wordprocessingGroup" xmlns:wpi="http://schemas.microsoft.com/office/word/2010/wordprocessingInk" xmlns:wne="http://schemas.microsoft.com/office/word/2006/wordml" xmlns:wps="http://schemas.microsoft.com/office/word/2010/wordprocessingShape" mc:Ignorable="w14 w15 w16se w16cid w16 w16cex w16sdtdh wp14">
+<w:footnotes xmlns:wpc="http://schemas.microsoft.com/office/word/2010/wordprocessingCanvas" xmlns:cx="http://schemas.microsoft.com/office/drawing/2014/chartex" xmlns:cx1="http://schemas.microsoft.com/office/drawing/2015/9/8/chartex" xmlns:cx2="http://schemas.microsoft.com/office/drawing/2015/10/21/chartex" xmlns:cx3="http://schemas.microsoft.com/office/drawing/2016/5/9/chartex" xmlns:cx4="http://schemas.microsoft.com/office/drawing/2016/5/10/chartex" xmlns:cx5="http://schemas.microsoft.com/office/drawing/2016/5/11/chartex" xmlns:cx6="http://schemas.microsoft.com/office/drawing/2016/5/12/chartex" xmlns:cx7="http://schemas.microsoft.com/office/drawing/2016/5/13/chartex" xmlns:cx8="http://schemas.microsoft.com/office/drawing/2016/5/14/chartex" xmlns:mc="http://schemas.openxmlformats.org/markup-compatibility/2006" xmlns:aink="http://schemas.microsoft.com/office/drawing/2016/ink" xmlns:am3d="http://schemas.microsoft.com/office/drawing/2017/model3d" xmlns:o="urn:schemas-microsoft-com:office:office" xmlns:oel="http://schemas.microsoft.com/office/2019/extlst" xmlns:r="http://schemas.openxmlformats.org/officeDocument/2006/relationships" xmlns:m="http://schemas.openxmlformats.org/officeDocument/2006/math" xmlns:v="urn:schemas-microsoft-com:vml" xmlns:wp14="http://schemas.microsoft.com/office/word/2010/wordprocessingDrawing" xmlns:wp="http://schemas.openxmlformats.org/drawingml/2006/wordprocessingDrawing" xmlns:w10="urn:schemas-microsoft-com:office:word" xmlns:w="http://schemas.openxmlformats.org/wordprocessingml/2006/main" xmlns:w14="http://schemas.microsoft.com/office/word/2010/wordml" xmlns:w15="http://schemas.microsoft.com/office/word/2012/wordml" xmlns:w16cex="http://schemas.microsoft.com/office/word/2018/wordml/cex" xmlns:w16cid="http://schemas.microsoft.com/office/word/2016/wordml/cid" xmlns:w16="http://schemas.microsoft.com/office/word/2018/wordml" xmlns:w16du="http://schemas.microsoft.com/office/word/2023/wordml/word16du" xmlns:w16sdtdh="http://schemas.microsoft.com/office/word/2020/wordml/sdtdatahash" xmlns:w16se="http://schemas.microsoft.com/office/word/2015/wordml/symex" xmlns:wpg="http://schemas.microsoft.com/office/word/2010/wordprocessingGroup" xmlns:wpi="http://schemas.microsoft.com/office/word/2010/wordprocessingInk" xmlns:wne="http://schemas.microsoft.com/office/word/2006/wordml" xmlns:wps="http://schemas.microsoft.com/office/word/2010/wordprocessingShape" mc:Ignorable="w14 w15 w16se w16cid w16 w16cex w16sdtdh w16du wp14">
   <w:footnote w:type="separator" w:id="-1">
     <w:p>
       <w:pPr>
@@ -9275,7 +9217,7 @@
 </file>
 
 <file path=word/header1.xml><?xml version="1.0" encoding="utf-8"?>
-<w:hdr xmlns:wpc="http://schemas.microsoft.com/office/word/2010/wordprocessingCanvas" xmlns:cx="http://schemas.microsoft.com/office/drawing/2014/chartex" xmlns:cx1="http://schemas.microsoft.com/office/drawing/2015/9/8/chartex" xmlns:cx2="http://schemas.microsoft.com/office/drawing/2015/10/21/chartex" xmlns:cx3="http://schemas.microsoft.com/office/drawing/2016/5/9/chartex" xmlns:cx4="http://schemas.microsoft.com/office/drawing/2016/5/10/chartex" xmlns:cx5="http://schemas.microsoft.com/office/drawing/2016/5/11/chartex" xmlns:cx6="http://schemas.microsoft.com/office/drawing/2016/5/12/chartex" xmlns:cx7="http://schemas.microsoft.com/office/drawing/2016/5/13/chartex" xmlns:cx8="http://schemas.microsoft.com/office/drawing/2016/5/14/chartex" xmlns:mc="http://schemas.openxmlformats.org/markup-compatibility/2006" xmlns:aink="http://schemas.microsoft.com/office/drawing/2016/ink" xmlns:am3d="http://schemas.microsoft.com/office/drawing/2017/model3d" xmlns:o="urn:schemas-microsoft-com:office:office" xmlns:oel="http://schemas.microsoft.com/office/2019/extlst" xmlns:r="http://schemas.openxmlformats.org/officeDocument/2006/relationships" xmlns:m="http://schemas.openxmlformats.org/officeDocument/2006/math" xmlns:v="urn:schemas-microsoft-com:vml" xmlns:wp14="http://schemas.microsoft.com/office/word/2010/wordprocessingDrawing" xmlns:wp="http://schemas.openxmlformats.org/drawingml/2006/wordprocessingDrawing" xmlns:w10="urn:schemas-microsoft-com:office:word" xmlns:w="http://schemas.openxmlformats.org/wordprocessingml/2006/main" xmlns:w14="http://schemas.microsoft.com/office/word/2010/wordml" xmlns:w15="http://schemas.microsoft.com/office/word/2012/wordml" xmlns:w16cex="http://schemas.microsoft.com/office/word/2018/wordml/cex" xmlns:w16cid="http://schemas.microsoft.com/office/word/2016/wordml/cid" xmlns:w16="http://schemas.microsoft.com/office/word/2018/wordml" xmlns:w16sdtdh="http://schemas.microsoft.com/office/word/2020/wordml/sdtdatahash" xmlns:w16se="http://schemas.microsoft.com/office/word/2015/wordml/symex" xmlns:wpg="http://schemas.microsoft.com/office/word/2010/wordprocessingGroup" xmlns:wpi="http://schemas.microsoft.com/office/word/2010/wordprocessingInk" xmlns:wne="http://schemas.microsoft.com/office/word/2006/wordml" xmlns:wps="http://schemas.microsoft.com/office/word/2010/wordprocessingShape" mc:Ignorable="w14 w15 w16se w16cid w16 w16cex w16sdtdh wp14">
+<w:hdr xmlns:wpc="http://schemas.microsoft.com/office/word/2010/wordprocessingCanvas" xmlns:cx="http://schemas.microsoft.com/office/drawing/2014/chartex" xmlns:cx1="http://schemas.microsoft.com/office/drawing/2015/9/8/chartex" xmlns:cx2="http://schemas.microsoft.com/office/drawing/2015/10/21/chartex" xmlns:cx3="http://schemas.microsoft.com/office/drawing/2016/5/9/chartex" xmlns:cx4="http://schemas.microsoft.com/office/drawing/2016/5/10/chartex" xmlns:cx5="http://schemas.microsoft.com/office/drawing/2016/5/11/chartex" xmlns:cx6="http://schemas.microsoft.com/office/drawing/2016/5/12/chartex" xmlns:cx7="http://schemas.microsoft.com/office/drawing/2016/5/13/chartex" xmlns:cx8="http://schemas.microsoft.com/office/drawing/2016/5/14/chartex" xmlns:mc="http://schemas.openxmlformats.org/markup-compatibility/2006" xmlns:aink="http://schemas.microsoft.com/office/drawing/2016/ink" xmlns:am3d="http://schemas.microsoft.com/office/drawing/2017/model3d" xmlns:o="urn:schemas-microsoft-com:office:office" xmlns:oel="http://schemas.microsoft.com/office/2019/extlst" xmlns:r="http://schemas.openxmlformats.org/officeDocument/2006/relationships" xmlns:m="http://schemas.openxmlformats.org/officeDocument/2006/math" xmlns:v="urn:schemas-microsoft-com:vml" xmlns:wp14="http://schemas.microsoft.com/office/word/2010/wordprocessingDrawing" xmlns:wp="http://schemas.openxmlformats.org/drawingml/2006/wordprocessingDrawing" xmlns:w10="urn:schemas-microsoft-com:office:word" xmlns:w="http://schemas.openxmlformats.org/wordprocessingml/2006/main" xmlns:w14="http://schemas.microsoft.com/office/word/2010/wordml" xmlns:w15="http://schemas.microsoft.com/office/word/2012/wordml" xmlns:w16cex="http://schemas.microsoft.com/office/word/2018/wordml/cex" xmlns:w16cid="http://schemas.microsoft.com/office/word/2016/wordml/cid" xmlns:w16="http://schemas.microsoft.com/office/word/2018/wordml" xmlns:w16du="http://schemas.microsoft.com/office/word/2023/wordml/word16du" xmlns:w16sdtdh="http://schemas.microsoft.com/office/word/2020/wordml/sdtdatahash" xmlns:w16se="http://schemas.microsoft.com/office/word/2015/wordml/symex" xmlns:wpg="http://schemas.microsoft.com/office/word/2010/wordprocessingGroup" xmlns:wpi="http://schemas.microsoft.com/office/word/2010/wordprocessingInk" xmlns:wne="http://schemas.microsoft.com/office/word/2006/wordml" xmlns:wps="http://schemas.microsoft.com/office/word/2010/wordprocessingShape" mc:Ignorable="w14 w15 w16se w16cid w16 w16cex w16sdtdh w16du wp14">
   <w:p>
     <w:pPr>
       <w:pStyle w:val="Header"/>
@@ -9297,7 +9239,7 @@
 </file>
 
 <file path=word/numbering.xml><?xml version="1.0" encoding="utf-8"?>
-<w:numbering xmlns:wpc="http://schemas.microsoft.com/office/word/2010/wordprocessingCanvas" xmlns:cx="http://schemas.microsoft.com/office/drawing/2014/chartex" xmlns:cx1="http://schemas.microsoft.com/office/drawing/2015/9/8/chartex" xmlns:cx2="http://schemas.microsoft.com/office/drawing/2015/10/21/chartex" xmlns:cx3="http://schemas.microsoft.com/office/drawing/2016/5/9/chartex" xmlns:cx4="http://schemas.microsoft.com/office/drawing/2016/5/10/chartex" xmlns:cx5="http://schemas.microsoft.com/office/drawing/2016/5/11/chartex" xmlns:cx6="http://schemas.microsoft.com/office/drawing/2016/5/12/chartex" xmlns:cx7="http://schemas.microsoft.com/office/drawing/2016/5/13/chartex" xmlns:cx8="http://schemas.microsoft.com/office/drawing/2016/5/14/chartex" xmlns:mc="http://schemas.openxmlformats.org/markup-compatibility/2006" xmlns:aink="http://schemas.microsoft.com/office/drawing/2016/ink" xmlns:am3d="http://schemas.microsoft.com/office/drawing/2017/model3d" xmlns:o="urn:schemas-microsoft-com:office:office" xmlns:oel="http://schemas.microsoft.com/office/2019/extlst" xmlns:r="http://schemas.openxmlformats.org/officeDocument/2006/relationships" xmlns:m="http://schemas.openxmlformats.org/officeDocument/2006/math" xmlns:v="urn:schemas-microsoft-com:vml" xmlns:wp14="http://schemas.microsoft.com/office/word/2010/wordprocessingDrawing" xmlns:wp="http://schemas.openxmlformats.org/drawingml/2006/wordprocessingDrawing" xmlns:w10="urn:schemas-microsoft-com:office:word" xmlns:w="http://schemas.openxmlformats.org/wordprocessingml/2006/main" xmlns:w14="http://schemas.microsoft.com/office/word/2010/wordml" xmlns:w15="http://schemas.microsoft.com/office/word/2012/wordml" xmlns:w16cex="http://schemas.microsoft.com/office/word/2018/wordml/cex" xmlns:w16cid="http://schemas.microsoft.com/office/word/2016/wordml/cid" xmlns:w16="http://schemas.microsoft.com/office/word/2018/wordml" xmlns:w16sdtdh="http://schemas.microsoft.com/office/word/2020/wordml/sdtdatahash" xmlns:w16se="http://schemas.microsoft.com/office/word/2015/wordml/symex" xmlns:wpg="http://schemas.microsoft.com/office/word/2010/wordprocessingGroup" xmlns:wpi="http://schemas.microsoft.com/office/word/2010/wordprocessingInk" xmlns:wne="http://schemas.microsoft.com/office/word/2006/wordml" xmlns:wps="http://schemas.microsoft.com/office/word/2010/wordprocessingShape" mc:Ignorable="w14 w15 w16se w16cid w16 w16cex w16sdtdh wp14">
+<w:numbering xmlns:wpc="http://schemas.microsoft.com/office/word/2010/wordprocessingCanvas" xmlns:cx="http://schemas.microsoft.com/office/drawing/2014/chartex" xmlns:cx1="http://schemas.microsoft.com/office/drawing/2015/9/8/chartex" xmlns:cx2="http://schemas.microsoft.com/office/drawing/2015/10/21/chartex" xmlns:cx3="http://schemas.microsoft.com/office/drawing/2016/5/9/chartex" xmlns:cx4="http://schemas.microsoft.com/office/drawing/2016/5/10/chartex" xmlns:cx5="http://schemas.microsoft.com/office/drawing/2016/5/11/chartex" xmlns:cx6="http://schemas.microsoft.com/office/drawing/2016/5/12/chartex" xmlns:cx7="http://schemas.microsoft.com/office/drawing/2016/5/13/chartex" xmlns:cx8="http://schemas.microsoft.com/office/drawing/2016/5/14/chartex" xmlns:mc="http://schemas.openxmlformats.org/markup-compatibility/2006" xmlns:aink="http://schemas.microsoft.com/office/drawing/2016/ink" xmlns:am3d="http://schemas.microsoft.com/office/drawing/2017/model3d" xmlns:o="urn:schemas-microsoft-com:office:office" xmlns:oel="http://schemas.microsoft.com/office/2019/extlst" xmlns:r="http://schemas.openxmlformats.org/officeDocument/2006/relationships" xmlns:m="http://schemas.openxmlformats.org/officeDocument/2006/math" xmlns:v="urn:schemas-microsoft-com:vml" xmlns:wp14="http://schemas.microsoft.com/office/word/2010/wordprocessingDrawing" xmlns:wp="http://schemas.openxmlformats.org/drawingml/2006/wordprocessingDrawing" xmlns:w10="urn:schemas-microsoft-com:office:word" xmlns:w="http://schemas.openxmlformats.org/wordprocessingml/2006/main" xmlns:w14="http://schemas.microsoft.com/office/word/2010/wordml" xmlns:w15="http://schemas.microsoft.com/office/word/2012/wordml" xmlns:w16cex="http://schemas.microsoft.com/office/word/2018/wordml/cex" xmlns:w16cid="http://schemas.microsoft.com/office/word/2016/wordml/cid" xmlns:w16="http://schemas.microsoft.com/office/word/2018/wordml" xmlns:w16du="http://schemas.microsoft.com/office/word/2023/wordml/word16du" xmlns:w16sdtdh="http://schemas.microsoft.com/office/word/2020/wordml/sdtdatahash" xmlns:w16se="http://schemas.microsoft.com/office/word/2015/wordml/symex" xmlns:wpg="http://schemas.microsoft.com/office/word/2010/wordprocessingGroup" xmlns:wpi="http://schemas.microsoft.com/office/word/2010/wordprocessingInk" xmlns:wne="http://schemas.microsoft.com/office/word/2006/wordml" xmlns:wps="http://schemas.microsoft.com/office/word/2010/wordprocessingShape" mc:Ignorable="w14 w15 w16se w16cid w16 w16cex w16sdtdh w16du wp14">
   <w:abstractNum w:abstractNumId="0" w15:restartNumberingAfterBreak="0">
     <w:nsid w:val="1098374A"/>
     <w:multiLevelType w:val="multilevel"/>
@@ -10593,7 +10535,7 @@
 </file>
 
 <file path=word/styles.xml><?xml version="1.0" encoding="utf-8"?>
-<w:styles xmlns:mc="http://schemas.openxmlformats.org/markup-compatibility/2006" xmlns:r="http://schemas.openxmlformats.org/officeDocument/2006/relationships" xmlns:w="http://schemas.openxmlformats.org/wordprocessingml/2006/main" xmlns:w14="http://schemas.microsoft.com/office/word/2010/wordml" xmlns:w15="http://schemas.microsoft.com/office/word/2012/wordml" xmlns:w16cex="http://schemas.microsoft.com/office/word/2018/wordml/cex" xmlns:w16cid="http://schemas.microsoft.com/office/word/2016/wordml/cid" xmlns:w16="http://schemas.microsoft.com/office/word/2018/wordml" xmlns:w16sdtdh="http://schemas.microsoft.com/office/word/2020/wordml/sdtdatahash" xmlns:w16se="http://schemas.microsoft.com/office/word/2015/wordml/symex" mc:Ignorable="w14 w15 w16se w16cid w16 w16cex w16sdtdh">
+<w:styles xmlns:mc="http://schemas.openxmlformats.org/markup-compatibility/2006" xmlns:r="http://schemas.openxmlformats.org/officeDocument/2006/relationships" xmlns:w="http://schemas.openxmlformats.org/wordprocessingml/2006/main" xmlns:w14="http://schemas.microsoft.com/office/word/2010/wordml" xmlns:w15="http://schemas.microsoft.com/office/word/2012/wordml" xmlns:w16cex="http://schemas.microsoft.com/office/word/2018/wordml/cex" xmlns:w16cid="http://schemas.microsoft.com/office/word/2016/wordml/cid" xmlns:w16="http://schemas.microsoft.com/office/word/2018/wordml" xmlns:w16du="http://schemas.microsoft.com/office/word/2023/wordml/word16du" xmlns:w16sdtdh="http://schemas.microsoft.com/office/word/2020/wordml/sdtdatahash" xmlns:w16se="http://schemas.microsoft.com/office/word/2015/wordml/symex" mc:Ignorable="w14 w15 w16se w16cid w16 w16cex w16sdtdh w16du">
   <w:docDefaults>
     <w:rPrDefault>
       <w:rPr>
@@ -11229,7 +11171,6 @@
   <w:style w:type="character" w:default="1" w:styleId="DefaultParagraphFont">
     <w:name w:val="Default Paragraph Font"/>
     <w:uiPriority w:val="1"/>
-    <w:semiHidden/>
     <w:unhideWhenUsed/>
   </w:style>
   <w:style w:type="table" w:default="1" w:styleId="TableNormal">
@@ -11685,6 +11626,19 @@
       <w:szCs w:val="18"/>
     </w:rPr>
   </w:style>
+  <w:style w:type="paragraph" w:styleId="NormalWeb">
+    <w:name w:val="Normal (Web)"/>
+    <w:basedOn w:val="Normal"/>
+    <w:uiPriority w:val="99"/>
+    <w:semiHidden/>
+    <w:unhideWhenUsed/>
+    <w:rsid w:val="00375B42"/>
+    <w:rPr>
+      <w:rFonts w:ascii="Times New Roman" w:hAnsi="Times New Roman" w:cs="Times New Roman"/>
+      <w:sz w:val="24"/>
+      <w:szCs w:val="24"/>
+    </w:rPr>
+  </w:style>
 </w:styles>
 </file>
 

</xml_diff>